<commit_message>
atualização de documentos scripts de inserts e consultas
</commit_message>
<xml_diff>
--- a/documentos/Documento de Teste-APS.docx
+++ b/documentos/Documento de Teste-APS.docx
@@ -5,292 +5,410 @@
     <w:p>
       <w:pPr>
         <w:pStyle w:val="Normal1"/>
-      </w:pPr>
-    </w:p>
-    <w:p>
-      <w:pPr>
-        <w:pStyle w:val="Normal1"/>
-      </w:pPr>
-    </w:p>
-    <w:p>
-      <w:pPr>
-        <w:pStyle w:val="Normal1"/>
-      </w:pPr>
-    </w:p>
-    <w:p>
-      <w:pPr>
-        <w:pStyle w:val="Normal1"/>
-      </w:pPr>
-    </w:p>
-    <w:p>
-      <w:pPr>
-        <w:pStyle w:val="Normal1"/>
-      </w:pPr>
-    </w:p>
-    <w:p>
-      <w:pPr>
-        <w:pStyle w:val="Normal1"/>
-      </w:pPr>
-    </w:p>
-    <w:p>
-      <w:pPr>
-        <w:pStyle w:val="Normal1"/>
-      </w:pPr>
-    </w:p>
-    <w:p>
-      <w:pPr>
-        <w:pStyle w:val="Normal1"/>
-      </w:pPr>
-    </w:p>
-    <w:p>
-      <w:pPr>
-        <w:pStyle w:val="Normal1"/>
-      </w:pPr>
-    </w:p>
-    <w:p>
-      <w:pPr>
-        <w:pStyle w:val="Normal1"/>
-      </w:pPr>
-    </w:p>
-    <w:p>
-      <w:pPr>
-        <w:pStyle w:val="Normal1"/>
-      </w:pPr>
-    </w:p>
-    <w:p>
-      <w:pPr>
-        <w:pStyle w:val="Normal1"/>
+        <w:rPr>
+          <w:ins w:id="1" w:author="mine" w:date="2013-03-25T23:34:00Z"/>
+        </w:rPr>
+      </w:pPr>
+      <w:bookmarkStart w:id="2" w:name="_GoBack"/>
+      <w:bookmarkEnd w:id="2"/>
+    </w:p>
+    <w:p>
+      <w:pPr>
+        <w:pStyle w:val="Normal1"/>
+        <w:rPr>
+          <w:ins w:id="3" w:author="mine" w:date="2013-03-25T23:34:00Z"/>
+        </w:rPr>
+      </w:pPr>
+    </w:p>
+    <w:p>
+      <w:pPr>
+        <w:pStyle w:val="Normal1"/>
+        <w:rPr>
+          <w:ins w:id="4" w:author="mine" w:date="2013-03-25T23:34:00Z"/>
+        </w:rPr>
+      </w:pPr>
+    </w:p>
+    <w:p>
+      <w:pPr>
+        <w:pStyle w:val="Normal1"/>
+        <w:rPr>
+          <w:ins w:id="5" w:author="mine" w:date="2013-03-25T23:34:00Z"/>
+        </w:rPr>
+      </w:pPr>
+    </w:p>
+    <w:p>
+      <w:pPr>
+        <w:pStyle w:val="Normal1"/>
+        <w:rPr>
+          <w:ins w:id="6" w:author="mine" w:date="2013-03-25T23:34:00Z"/>
+        </w:rPr>
+      </w:pPr>
+    </w:p>
+    <w:p>
+      <w:pPr>
+        <w:pStyle w:val="Normal1"/>
+        <w:rPr>
+          <w:ins w:id="7" w:author="mine" w:date="2013-03-25T23:34:00Z"/>
+        </w:rPr>
+      </w:pPr>
+    </w:p>
+    <w:p>
+      <w:pPr>
+        <w:pStyle w:val="Normal1"/>
+        <w:rPr>
+          <w:ins w:id="8" w:author="mine" w:date="2013-03-25T23:34:00Z"/>
+        </w:rPr>
+      </w:pPr>
+    </w:p>
+    <w:p>
+      <w:pPr>
+        <w:pStyle w:val="Normal1"/>
+        <w:rPr>
+          <w:ins w:id="9" w:author="mine" w:date="2013-03-25T23:34:00Z"/>
+        </w:rPr>
+      </w:pPr>
+    </w:p>
+    <w:p>
+      <w:pPr>
+        <w:pStyle w:val="Normal1"/>
+        <w:rPr>
+          <w:ins w:id="10" w:author="mine" w:date="2013-03-25T23:34:00Z"/>
+        </w:rPr>
+      </w:pPr>
+    </w:p>
+    <w:p>
+      <w:pPr>
+        <w:pStyle w:val="Normal1"/>
+        <w:rPr>
+          <w:ins w:id="11" w:author="mine" w:date="2013-03-25T23:34:00Z"/>
+        </w:rPr>
+      </w:pPr>
+    </w:p>
+    <w:p>
+      <w:pPr>
+        <w:pStyle w:val="Normal1"/>
+        <w:rPr>
+          <w:ins w:id="12" w:author="mine" w:date="2013-03-25T23:34:00Z"/>
+        </w:rPr>
+      </w:pPr>
+    </w:p>
+    <w:p>
+      <w:pPr>
+        <w:pStyle w:val="Normal1"/>
+        <w:rPr>
+          <w:ins w:id="13" w:author="mine" w:date="2013-03-25T23:34:00Z"/>
+        </w:rPr>
       </w:pPr>
     </w:p>
     <w:p>
       <w:pPr>
         <w:pStyle w:val="Normal1"/>
         <w:jc w:val="right"/>
-      </w:pPr>
-      <w:r>
-        <w:rPr>
-          <w:b/>
-          <w:sz w:val="36"/>
-        </w:rPr>
-        <w:t xml:space="preserve">Documento de </w:t>
-      </w:r>
-      <w:r>
-        <w:rPr>
-          <w:b/>
-          <w:sz w:val="36"/>
-        </w:rPr>
-        <w:t>Teste</w:t>
-      </w:r>
+        <w:rPr>
+          <w:ins w:id="14" w:author="mine" w:date="2013-03-25T23:34:00Z"/>
+        </w:rPr>
+      </w:pPr>
+      <w:ins w:id="15" w:author="mine" w:date="2013-03-25T23:34:00Z">
+        <w:r>
+          <w:rPr>
+            <w:b/>
+            <w:sz w:val="36"/>
+          </w:rPr>
+          <w:t>Documento de Teste</w:t>
+        </w:r>
+      </w:ins>
     </w:p>
     <w:p>
       <w:pPr>
         <w:pStyle w:val="Normal1"/>
         <w:jc w:val="right"/>
-      </w:pPr>
-      <w:r>
-        <w:rPr>
-          <w:b/>
-          <w:i/>
-          <w:sz w:val="36"/>
-        </w:rPr>
-        <w:t>Promo Tech</w:t>
-      </w:r>
+        <w:rPr>
+          <w:ins w:id="16" w:author="mine" w:date="2013-03-25T23:34:00Z"/>
+        </w:rPr>
+      </w:pPr>
+      <w:ins w:id="17" w:author="mine" w:date="2013-03-25T23:34:00Z">
+        <w:r>
+          <w:rPr>
+            <w:b/>
+            <w:i/>
+            <w:sz w:val="36"/>
+          </w:rPr>
+          <w:t>Promo Tech</w:t>
+        </w:r>
+      </w:ins>
     </w:p>
     <w:p>
       <w:pPr>
         <w:pStyle w:val="Normal1"/>
         <w:jc w:val="right"/>
-      </w:pPr>
-      <w:r>
-        <w:rPr>
-          <w:b/>
-          <w:sz w:val="36"/>
-        </w:rPr>
-        <w:t xml:space="preserve">Versão </w:t>
-      </w:r>
-      <w:r>
-        <w:rPr>
-          <w:b/>
-          <w:sz w:val="36"/>
-        </w:rPr>
-        <w:t>2</w:t>
-      </w:r>
-      <w:r>
-        <w:rPr>
-          <w:b/>
-          <w:i/>
-          <w:sz w:val="36"/>
-        </w:rPr>
-        <w:t>.0</w:t>
-      </w:r>
+        <w:rPr>
+          <w:ins w:id="18" w:author="mine" w:date="2013-03-25T23:34:00Z"/>
+        </w:rPr>
+      </w:pPr>
+      <w:ins w:id="19" w:author="mine" w:date="2013-03-25T23:34:00Z">
+        <w:r>
+          <w:rPr>
+            <w:b/>
+            <w:sz w:val="36"/>
+          </w:rPr>
+          <w:t>Versão 2</w:t>
+        </w:r>
+        <w:r>
+          <w:rPr>
+            <w:b/>
+            <w:i/>
+            <w:sz w:val="36"/>
+          </w:rPr>
+          <w:t>.0</w:t>
+        </w:r>
+      </w:ins>
     </w:p>
     <w:p>
       <w:pPr>
         <w:pStyle w:val="Normal1"/>
         <w:jc w:val="right"/>
+        <w:rPr>
+          <w:ins w:id="20" w:author="mine" w:date="2013-03-25T23:34:00Z"/>
+        </w:rPr>
       </w:pPr>
     </w:p>
     <w:p>
       <w:pPr>
         <w:pStyle w:val="Normal1"/>
         <w:jc w:val="right"/>
-      </w:pPr>
-    </w:p>
-    <w:p>
-      <w:pPr>
-        <w:pStyle w:val="Normal1"/>
-      </w:pPr>
-      <w:r>
-        <w:t xml:space="preserve"> </w:t>
-      </w:r>
-    </w:p>
-    <w:p>
-      <w:pPr>
-        <w:pStyle w:val="Normal1"/>
-      </w:pPr>
-      <w:r>
-        <w:t xml:space="preserve"> </w:t>
-      </w:r>
-    </w:p>
-    <w:p>
-      <w:pPr>
-        <w:pStyle w:val="Normal1"/>
-      </w:pPr>
-      <w:r>
-        <w:t xml:space="preserve"> </w:t>
-      </w:r>
-    </w:p>
-    <w:p>
-      <w:pPr>
-        <w:pStyle w:val="Normal1"/>
-      </w:pPr>
-      <w:r>
-        <w:t xml:space="preserve"> </w:t>
-      </w:r>
+        <w:rPr>
+          <w:ins w:id="21" w:author="mine" w:date="2013-03-25T23:34:00Z"/>
+        </w:rPr>
+      </w:pPr>
+    </w:p>
+    <w:p>
+      <w:pPr>
+        <w:pStyle w:val="Normal1"/>
+        <w:rPr>
+          <w:ins w:id="22" w:author="mine" w:date="2013-03-25T23:34:00Z"/>
+        </w:rPr>
+      </w:pPr>
+      <w:ins w:id="23" w:author="mine" w:date="2013-03-25T23:34:00Z">
+        <w:r>
+          <w:t xml:space="preserve"> </w:t>
+        </w:r>
+      </w:ins>
+    </w:p>
+    <w:p>
+      <w:pPr>
+        <w:pStyle w:val="Normal1"/>
+        <w:rPr>
+          <w:ins w:id="24" w:author="mine" w:date="2013-03-25T23:34:00Z"/>
+        </w:rPr>
+      </w:pPr>
+      <w:ins w:id="25" w:author="mine" w:date="2013-03-25T23:34:00Z">
+        <w:r>
+          <w:t xml:space="preserve"> </w:t>
+        </w:r>
+      </w:ins>
+    </w:p>
+    <w:p>
+      <w:pPr>
+        <w:pStyle w:val="Normal1"/>
+        <w:rPr>
+          <w:ins w:id="26" w:author="mine" w:date="2013-03-25T23:34:00Z"/>
+        </w:rPr>
+      </w:pPr>
+      <w:ins w:id="27" w:author="mine" w:date="2013-03-25T23:34:00Z">
+        <w:r>
+          <w:t xml:space="preserve"> </w:t>
+        </w:r>
+      </w:ins>
+    </w:p>
+    <w:p>
+      <w:pPr>
+        <w:pStyle w:val="Normal1"/>
+        <w:rPr>
+          <w:ins w:id="28" w:author="mine" w:date="2013-03-25T23:34:00Z"/>
+        </w:rPr>
+      </w:pPr>
+      <w:ins w:id="29" w:author="mine" w:date="2013-03-25T23:34:00Z">
+        <w:r>
+          <w:t xml:space="preserve"> </w:t>
+        </w:r>
+      </w:ins>
     </w:p>
     <w:p>
       <w:pPr>
         <w:pStyle w:val="Normal1"/>
         <w:jc w:val="right"/>
-      </w:pPr>
-      <w:r>
-        <w:rPr>
-          <w:b/>
-        </w:rPr>
-        <w:t xml:space="preserve"> </w:t>
-      </w:r>
+        <w:rPr>
+          <w:ins w:id="30" w:author="mine" w:date="2013-03-25T23:34:00Z"/>
+        </w:rPr>
+      </w:pPr>
+      <w:ins w:id="31" w:author="mine" w:date="2013-03-25T23:34:00Z">
+        <w:r>
+          <w:rPr>
+            <w:b/>
+          </w:rPr>
+          <w:t xml:space="preserve"> </w:t>
+        </w:r>
+      </w:ins>
     </w:p>
     <w:p>
       <w:pPr>
         <w:pStyle w:val="Normal1"/>
         <w:jc w:val="right"/>
-      </w:pPr>
-      <w:r>
-        <w:rPr>
-          <w:b/>
-        </w:rPr>
-        <w:t xml:space="preserve"> </w:t>
-      </w:r>
+        <w:rPr>
+          <w:ins w:id="32" w:author="mine" w:date="2013-03-25T23:34:00Z"/>
+        </w:rPr>
+      </w:pPr>
+      <w:ins w:id="33" w:author="mine" w:date="2013-03-25T23:34:00Z">
+        <w:r>
+          <w:rPr>
+            <w:b/>
+          </w:rPr>
+          <w:t xml:space="preserve"> </w:t>
+        </w:r>
+      </w:ins>
     </w:p>
     <w:p>
       <w:pPr>
         <w:pStyle w:val="Normal1"/>
         <w:jc w:val="right"/>
-      </w:pPr>
-      <w:r>
-        <w:rPr>
-          <w:b/>
-        </w:rPr>
-        <w:t xml:space="preserve"> </w:t>
-      </w:r>
+        <w:rPr>
+          <w:ins w:id="34" w:author="mine" w:date="2013-03-25T23:34:00Z"/>
+        </w:rPr>
+      </w:pPr>
+      <w:ins w:id="35" w:author="mine" w:date="2013-03-25T23:34:00Z">
+        <w:r>
+          <w:rPr>
+            <w:b/>
+          </w:rPr>
+          <w:t xml:space="preserve"> </w:t>
+        </w:r>
+      </w:ins>
     </w:p>
     <w:p>
       <w:pPr>
         <w:pStyle w:val="Normal1"/>
         <w:jc w:val="right"/>
-      </w:pPr>
-      <w:r>
-        <w:rPr>
-          <w:b/>
-        </w:rPr>
-        <w:t xml:space="preserve"> </w:t>
-      </w:r>
+        <w:rPr>
+          <w:ins w:id="36" w:author="mine" w:date="2013-03-25T23:34:00Z"/>
+        </w:rPr>
+      </w:pPr>
+      <w:ins w:id="37" w:author="mine" w:date="2013-03-25T23:34:00Z">
+        <w:r>
+          <w:rPr>
+            <w:b/>
+          </w:rPr>
+          <w:t xml:space="preserve"> </w:t>
+        </w:r>
+      </w:ins>
     </w:p>
     <w:p>
       <w:pPr>
         <w:pStyle w:val="Normal1"/>
         <w:jc w:val="right"/>
-      </w:pPr>
-      <w:r>
-        <w:rPr>
-          <w:b/>
-        </w:rPr>
-        <w:t>Membros:</w:t>
-      </w:r>
+        <w:rPr>
+          <w:ins w:id="38" w:author="mine" w:date="2013-03-25T23:34:00Z"/>
+        </w:rPr>
+      </w:pPr>
+      <w:ins w:id="39" w:author="mine" w:date="2013-03-25T23:34:00Z">
+        <w:r>
+          <w:rPr>
+            <w:b/>
+          </w:rPr>
+          <w:t>Membros:</w:t>
+        </w:r>
+      </w:ins>
     </w:p>
     <w:p>
       <w:pPr>
         <w:pStyle w:val="Normal1"/>
         <w:jc w:val="right"/>
-      </w:pPr>
-      <w:r>
-        <w:rPr>
-          <w:b/>
-        </w:rPr>
-        <w:t xml:space="preserve"> </w:t>
-      </w:r>
+        <w:rPr>
+          <w:ins w:id="40" w:author="mine" w:date="2013-03-25T23:34:00Z"/>
+        </w:rPr>
+      </w:pPr>
+      <w:ins w:id="41" w:author="mine" w:date="2013-03-25T23:34:00Z">
+        <w:r>
+          <w:rPr>
+            <w:b/>
+          </w:rPr>
+          <w:t xml:space="preserve"> </w:t>
+        </w:r>
+      </w:ins>
     </w:p>
     <w:p>
       <w:pPr>
         <w:pStyle w:val="Normal1"/>
         <w:jc w:val="right"/>
-      </w:pPr>
-      <w:r>
-        <w:rPr>
-          <w:b/>
-        </w:rPr>
-        <w:t>Daniel Henrique da Silva</w:t>
-      </w:r>
+        <w:rPr>
+          <w:ins w:id="42" w:author="mine" w:date="2013-03-25T23:34:00Z"/>
+        </w:rPr>
+      </w:pPr>
+      <w:ins w:id="43" w:author="mine" w:date="2013-03-25T23:34:00Z">
+        <w:r>
+          <w:rPr>
+            <w:b/>
+          </w:rPr>
+          <w:t>Daniel Henrique da Silva</w:t>
+        </w:r>
+      </w:ins>
     </w:p>
     <w:p>
       <w:pPr>
         <w:pStyle w:val="Normal1"/>
         <w:jc w:val="right"/>
-      </w:pPr>
-      <w:r>
-        <w:rPr>
-          <w:b/>
-        </w:rPr>
-        <w:t>Maria Camila Soares de Lira</w:t>
-      </w:r>
+        <w:rPr>
+          <w:ins w:id="44" w:author="mine" w:date="2013-03-25T23:34:00Z"/>
+        </w:rPr>
+      </w:pPr>
+      <w:ins w:id="45" w:author="mine" w:date="2013-03-25T23:34:00Z">
+        <w:r>
+          <w:rPr>
+            <w:b/>
+          </w:rPr>
+          <w:t>Maria Camila Soares de Lira</w:t>
+        </w:r>
+      </w:ins>
     </w:p>
     <w:p>
       <w:pPr>
         <w:pStyle w:val="Normal1"/>
         <w:jc w:val="right"/>
-      </w:pPr>
-      <w:r>
-        <w:rPr>
-          <w:b/>
-        </w:rPr>
-        <w:t>Priscila dos Santos Araújo</w:t>
-      </w:r>
+        <w:rPr>
+          <w:ins w:id="46" w:author="mine" w:date="2013-03-25T23:34:00Z"/>
+        </w:rPr>
+      </w:pPr>
+      <w:ins w:id="47" w:author="mine" w:date="2013-03-25T23:34:00Z">
+        <w:r>
+          <w:rPr>
+            <w:b/>
+          </w:rPr>
+          <w:t>Priscila dos Santos Araújo</w:t>
+        </w:r>
+      </w:ins>
     </w:p>
     <w:p>
       <w:pPr>
         <w:pStyle w:val="Normal1"/>
         <w:jc w:val="right"/>
-      </w:pPr>
-      <w:r>
-        <w:rPr>
-          <w:b/>
-        </w:rPr>
-        <w:t>Nadhine França</w:t>
-      </w:r>
-    </w:p>
-    <w:p>
-      <w:pPr>
-        <w:pStyle w:val="Normal1"/>
+        <w:rPr>
+          <w:ins w:id="48" w:author="mine" w:date="2013-03-25T23:34:00Z"/>
+        </w:rPr>
+      </w:pPr>
+      <w:ins w:id="49" w:author="mine" w:date="2013-03-25T23:34:00Z">
+        <w:r>
+          <w:rPr>
+            <w:b/>
+          </w:rPr>
+          <w:t>Nadhine França</w:t>
+        </w:r>
+      </w:ins>
+    </w:p>
+    <w:p>
+      <w:pPr>
+        <w:pStyle w:val="Normal1"/>
+        <w:rPr>
+          <w:ins w:id="50" w:author="mine" w:date="2013-03-25T23:34:00Z"/>
+        </w:rPr>
       </w:pPr>
     </w:p>
     <w:p>
@@ -298,6 +416,7 @@
         <w:pStyle w:val="Normal1"/>
         <w:jc w:val="center"/>
         <w:rPr>
+          <w:ins w:id="51" w:author="mine" w:date="2013-03-25T23:34:00Z"/>
           <w:b/>
           <w:sz w:val="28"/>
         </w:rPr>
@@ -308,6 +427,7 @@
         <w:pStyle w:val="Normal1"/>
         <w:jc w:val="center"/>
         <w:rPr>
+          <w:ins w:id="52" w:author="mine" w:date="2013-03-25T23:34:00Z"/>
           <w:b/>
           <w:sz w:val="28"/>
         </w:rPr>
@@ -318,6 +438,7 @@
         <w:pStyle w:val="Normal1"/>
         <w:jc w:val="center"/>
         <w:rPr>
+          <w:ins w:id="53" w:author="mine" w:date="2013-03-25T23:34:00Z"/>
           <w:b/>
           <w:sz w:val="28"/>
         </w:rPr>
@@ -328,6 +449,7 @@
         <w:pStyle w:val="Normal1"/>
         <w:jc w:val="center"/>
         <w:rPr>
+          <w:ins w:id="54" w:author="mine" w:date="2013-03-25T23:34:00Z"/>
           <w:b/>
           <w:sz w:val="28"/>
         </w:rPr>
@@ -338,6 +460,7 @@
         <w:pStyle w:val="Normal1"/>
         <w:jc w:val="center"/>
         <w:rPr>
+          <w:ins w:id="55" w:author="mine" w:date="2013-03-25T23:34:00Z"/>
           <w:b/>
           <w:sz w:val="28"/>
         </w:rPr>
@@ -348,6 +471,7 @@
         <w:pStyle w:val="Normal1"/>
         <w:jc w:val="center"/>
         <w:rPr>
+          <w:ins w:id="56" w:author="mine" w:date="2013-03-25T23:34:00Z"/>
           <w:b/>
           <w:sz w:val="28"/>
         </w:rPr>
@@ -358,6 +482,7 @@
         <w:pStyle w:val="Normal1"/>
         <w:jc w:val="center"/>
         <w:rPr>
+          <w:ins w:id="57" w:author="mine" w:date="2013-03-25T23:34:00Z"/>
           <w:b/>
           <w:sz w:val="28"/>
         </w:rPr>
@@ -368,6 +493,7 @@
         <w:pStyle w:val="Normal1"/>
         <w:jc w:val="center"/>
         <w:rPr>
+          <w:ins w:id="58" w:author="mine" w:date="2013-03-25T23:34:00Z"/>
           <w:b/>
           <w:sz w:val="28"/>
         </w:rPr>
@@ -378,6 +504,7 @@
         <w:pStyle w:val="Normal1"/>
         <w:jc w:val="center"/>
         <w:rPr>
+          <w:ins w:id="59" w:author="mine" w:date="2013-03-25T23:34:00Z"/>
           <w:b/>
           <w:sz w:val="28"/>
         </w:rPr>
@@ -388,6 +515,7 @@
         <w:pStyle w:val="Normal1"/>
         <w:jc w:val="center"/>
         <w:rPr>
+          <w:ins w:id="60" w:author="mine" w:date="2013-03-25T23:34:00Z"/>
           <w:b/>
           <w:sz w:val="28"/>
         </w:rPr>
@@ -398,6 +526,7 @@
         <w:pStyle w:val="Normal1"/>
         <w:jc w:val="center"/>
         <w:rPr>
+          <w:ins w:id="61" w:author="mine" w:date="2013-03-25T23:34:00Z"/>
           <w:b/>
           <w:sz w:val="28"/>
         </w:rPr>
@@ -408,6 +537,7 @@
         <w:pStyle w:val="Normal1"/>
         <w:jc w:val="center"/>
         <w:rPr>
+          <w:ins w:id="62" w:author="mine" w:date="2013-03-25T23:34:00Z"/>
           <w:b/>
           <w:sz w:val="28"/>
         </w:rPr>
@@ -418,6 +548,7 @@
         <w:pStyle w:val="Normal1"/>
         <w:jc w:val="center"/>
         <w:rPr>
+          <w:ins w:id="63" w:author="mine" w:date="2013-03-25T23:34:00Z"/>
           <w:b/>
           <w:sz w:val="28"/>
         </w:rPr>
@@ -428,22 +559,28 @@
         <w:pStyle w:val="Normal1"/>
         <w:jc w:val="center"/>
         <w:rPr>
+          <w:ins w:id="64" w:author="mine" w:date="2013-03-25T23:34:00Z"/>
           <w:b/>
           <w:sz w:val="28"/>
         </w:rPr>
       </w:pPr>
-      <w:r>
-        <w:rPr>
-          <w:b/>
-          <w:sz w:val="28"/>
-        </w:rPr>
-        <w:t>Histórico de Alterações</w:t>
-      </w:r>
+      <w:ins w:id="65" w:author="mine" w:date="2013-03-25T23:34:00Z">
+        <w:r>
+          <w:rPr>
+            <w:b/>
+            <w:sz w:val="28"/>
+          </w:rPr>
+          <w:t>Histórico de Alterações</w:t>
+        </w:r>
+      </w:ins>
     </w:p>
     <w:p>
       <w:pPr>
         <w:pStyle w:val="Normal1"/>
         <w:jc w:val="center"/>
+        <w:rPr>
+          <w:ins w:id="66" w:author="mine" w:date="2013-03-25T23:34:00Z"/>
+        </w:rPr>
       </w:pPr>
     </w:p>
     <w:tbl>
@@ -474,6 +611,7 @@
       <w:tr>
         <w:trPr>
           <w:trHeight w:val="357"/>
+          <w:ins w:id="67" w:author="mine" w:date="2013-03-25T23:34:00Z"/>
         </w:trPr>
         <w:tc>
           <w:tcPr>
@@ -491,14 +629,19 @@
               <w:pStyle w:val="Normal1"/>
               <w:ind w:left="100"/>
               <w:jc w:val="center"/>
-            </w:pPr>
-            <w:r>
-              <w:rPr>
-                <w:b/>
-                <w:shd w:val="clear" w:color="auto" w:fill="DFDFDF"/>
-              </w:rPr>
-              <w:t>Data</w:t>
-            </w:r>
+              <w:rPr>
+                <w:ins w:id="68" w:author="mine" w:date="2013-03-25T23:34:00Z"/>
+              </w:rPr>
+            </w:pPr>
+            <w:ins w:id="69" w:author="mine" w:date="2013-03-25T23:34:00Z">
+              <w:r>
+                <w:rPr>
+                  <w:b/>
+                  <w:shd w:val="clear" w:color="auto" w:fill="DFDFDF"/>
+                </w:rPr>
+                <w:t>Data</w:t>
+              </w:r>
+            </w:ins>
           </w:p>
         </w:tc>
         <w:tc>
@@ -517,14 +660,19 @@
               <w:pStyle w:val="Normal1"/>
               <w:ind w:left="140"/>
               <w:jc w:val="center"/>
-            </w:pPr>
-            <w:r>
-              <w:rPr>
-                <w:b/>
-                <w:shd w:val="clear" w:color="auto" w:fill="DFDFDF"/>
-              </w:rPr>
-              <w:t>Versão</w:t>
-            </w:r>
+              <w:rPr>
+                <w:ins w:id="70" w:author="mine" w:date="2013-03-25T23:34:00Z"/>
+              </w:rPr>
+            </w:pPr>
+            <w:ins w:id="71" w:author="mine" w:date="2013-03-25T23:34:00Z">
+              <w:r>
+                <w:rPr>
+                  <w:b/>
+                  <w:shd w:val="clear" w:color="auto" w:fill="DFDFDF"/>
+                </w:rPr>
+                <w:t>Versão</w:t>
+              </w:r>
+            </w:ins>
           </w:p>
         </w:tc>
         <w:tc>
@@ -543,14 +691,19 @@
               <w:pStyle w:val="Normal1"/>
               <w:ind w:left="140"/>
               <w:jc w:val="center"/>
-            </w:pPr>
-            <w:r>
-              <w:rPr>
-                <w:b/>
-                <w:shd w:val="clear" w:color="auto" w:fill="DFDFDF"/>
-              </w:rPr>
-              <w:t>Descrição</w:t>
-            </w:r>
+              <w:rPr>
+                <w:ins w:id="72" w:author="mine" w:date="2013-03-25T23:34:00Z"/>
+              </w:rPr>
+            </w:pPr>
+            <w:ins w:id="73" w:author="mine" w:date="2013-03-25T23:34:00Z">
+              <w:r>
+                <w:rPr>
+                  <w:b/>
+                  <w:shd w:val="clear" w:color="auto" w:fill="DFDFDF"/>
+                </w:rPr>
+                <w:t>Descrição</w:t>
+              </w:r>
+            </w:ins>
           </w:p>
         </w:tc>
         <w:tc>
@@ -569,20 +722,26 @@
               <w:pStyle w:val="Normal1"/>
               <w:ind w:left="140"/>
               <w:jc w:val="center"/>
-            </w:pPr>
-            <w:r>
-              <w:rPr>
-                <w:b/>
-                <w:shd w:val="clear" w:color="auto" w:fill="DFDFDF"/>
-              </w:rPr>
-              <w:t>Autor</w:t>
-            </w:r>
+              <w:rPr>
+                <w:ins w:id="74" w:author="mine" w:date="2013-03-25T23:34:00Z"/>
+              </w:rPr>
+            </w:pPr>
+            <w:ins w:id="75" w:author="mine" w:date="2013-03-25T23:34:00Z">
+              <w:r>
+                <w:rPr>
+                  <w:b/>
+                  <w:shd w:val="clear" w:color="auto" w:fill="DFDFDF"/>
+                </w:rPr>
+                <w:t>Autor</w:t>
+              </w:r>
+            </w:ins>
           </w:p>
         </w:tc>
       </w:tr>
       <w:tr>
         <w:trPr>
           <w:trHeight w:val="904"/>
+          <w:ins w:id="76" w:author="mine" w:date="2013-03-25T23:34:00Z"/>
         </w:trPr>
         <w:tc>
           <w:tcPr>
@@ -598,13 +757,15 @@
             <w:pPr>
               <w:pStyle w:val="Normal1"/>
               <w:ind w:left="100"/>
-            </w:pPr>
-            <w:r>
-              <w:t>20/03</w:t>
-            </w:r>
-            <w:r>
-              <w:t>/2013</w:t>
-            </w:r>
+              <w:rPr>
+                <w:ins w:id="77" w:author="mine" w:date="2013-03-25T23:34:00Z"/>
+              </w:rPr>
+            </w:pPr>
+            <w:ins w:id="78" w:author="mine" w:date="2013-03-25T23:34:00Z">
+              <w:r>
+                <w:t>20/03/2013</w:t>
+              </w:r>
+            </w:ins>
           </w:p>
         </w:tc>
         <w:tc>
@@ -621,10 +782,15 @@
             <w:pPr>
               <w:pStyle w:val="Normal1"/>
               <w:ind w:left="140"/>
-            </w:pPr>
-            <w:r>
-              <w:t>1.0</w:t>
-            </w:r>
+              <w:rPr>
+                <w:ins w:id="79" w:author="mine" w:date="2013-03-25T23:34:00Z"/>
+              </w:rPr>
+            </w:pPr>
+            <w:ins w:id="80" w:author="mine" w:date="2013-03-25T23:34:00Z">
+              <w:r>
+                <w:t>1.0</w:t>
+              </w:r>
+            </w:ins>
           </w:p>
         </w:tc>
         <w:tc>
@@ -641,10 +807,15 @@
             <w:pPr>
               <w:pStyle w:val="Normal1"/>
               <w:ind w:left="140"/>
-            </w:pPr>
-            <w:r>
-              <w:t>Criação do documento de casos de uso</w:t>
-            </w:r>
+              <w:rPr>
+                <w:ins w:id="81" w:author="mine" w:date="2013-03-25T23:34:00Z"/>
+              </w:rPr>
+            </w:pPr>
+            <w:ins w:id="82" w:author="mine" w:date="2013-03-25T23:34:00Z">
+              <w:r>
+                <w:t>Criação do documento de casos de uso</w:t>
+              </w:r>
+            </w:ins>
           </w:p>
         </w:tc>
         <w:tc>
@@ -661,19 +832,25 @@
             <w:pPr>
               <w:pStyle w:val="Normal1"/>
               <w:ind w:left="140"/>
-            </w:pPr>
-            <w:r>
-              <w:t>Nadhine</w:t>
-            </w:r>
-            <w:r>
-              <w:t>, Daniel, Priscila e Camila</w:t>
-            </w:r>
+              <w:rPr>
+                <w:ins w:id="83" w:author="mine" w:date="2013-03-25T23:34:00Z"/>
+              </w:rPr>
+            </w:pPr>
+            <w:ins w:id="84" w:author="mine" w:date="2013-03-25T23:34:00Z">
+              <w:r>
+                <w:t>Nadhine</w:t>
+              </w:r>
+              <w:r>
+                <w:t>, Daniel, Priscila e Camila</w:t>
+              </w:r>
+            </w:ins>
           </w:p>
         </w:tc>
       </w:tr>
       <w:tr>
         <w:trPr>
           <w:trHeight w:val="920"/>
+          <w:ins w:id="85" w:author="mine" w:date="2013-03-25T23:34:00Z"/>
         </w:trPr>
         <w:tc>
           <w:tcPr>
@@ -690,13 +867,15 @@
               <w:pStyle w:val="Normal1"/>
               <w:ind w:left="100"/>
               <w:jc w:val="both"/>
-            </w:pPr>
-            <w:r>
-              <w:t xml:space="preserve"> 25</w:t>
-            </w:r>
-            <w:r>
-              <w:t>/01/2013</w:t>
-            </w:r>
+              <w:rPr>
+                <w:ins w:id="86" w:author="mine" w:date="2013-03-25T23:34:00Z"/>
+              </w:rPr>
+            </w:pPr>
+            <w:ins w:id="87" w:author="mine" w:date="2013-03-25T23:34:00Z">
+              <w:r>
+                <w:t xml:space="preserve"> 25/01/2013</w:t>
+              </w:r>
+            </w:ins>
           </w:p>
         </w:tc>
         <w:tc>
@@ -713,10 +892,15 @@
             <w:pPr>
               <w:pStyle w:val="Normal1"/>
               <w:ind w:left="140"/>
-            </w:pPr>
-            <w:r>
-              <w:t xml:space="preserve"> 2.0</w:t>
-            </w:r>
+              <w:rPr>
+                <w:ins w:id="88" w:author="mine" w:date="2013-03-25T23:34:00Z"/>
+              </w:rPr>
+            </w:pPr>
+            <w:ins w:id="89" w:author="mine" w:date="2013-03-25T23:34:00Z">
+              <w:r>
+                <w:t xml:space="preserve"> 2.0</w:t>
+              </w:r>
+            </w:ins>
           </w:p>
         </w:tc>
         <w:tc>
@@ -733,16 +917,15 @@
             <w:pPr>
               <w:pStyle w:val="Normal1"/>
               <w:ind w:left="140"/>
-            </w:pPr>
-            <w:r>
-              <w:t xml:space="preserve"> Continuação </w:t>
-            </w:r>
-            <w:r>
-              <w:t xml:space="preserve">e </w:t>
-            </w:r>
-            <w:r>
-              <w:t>Finalização do Documento documento</w:t>
-            </w:r>
+              <w:rPr>
+                <w:ins w:id="90" w:author="mine" w:date="2013-03-25T23:34:00Z"/>
+              </w:rPr>
+            </w:pPr>
+            <w:ins w:id="91" w:author="mine" w:date="2013-03-25T23:34:00Z">
+              <w:r>
+                <w:t xml:space="preserve"> Continuação e Finalização do Documento documento</w:t>
+              </w:r>
+            </w:ins>
           </w:p>
         </w:tc>
         <w:tc>
@@ -759,16 +942,22 @@
             <w:pPr>
               <w:pStyle w:val="Normal1"/>
               <w:ind w:left="140"/>
-            </w:pPr>
-            <w:r>
-              <w:t>Nadhine, Daniel, Priscila e Camila</w:t>
-            </w:r>
+              <w:rPr>
+                <w:ins w:id="92" w:author="mine" w:date="2013-03-25T23:34:00Z"/>
+              </w:rPr>
+            </w:pPr>
+            <w:ins w:id="93" w:author="mine" w:date="2013-03-25T23:34:00Z">
+              <w:r>
+                <w:t>Nadhine, Daniel, Priscila e Camila</w:t>
+              </w:r>
+            </w:ins>
           </w:p>
         </w:tc>
       </w:tr>
       <w:tr>
         <w:trPr>
           <w:trHeight w:val="321"/>
+          <w:ins w:id="94" w:author="mine" w:date="2013-03-25T23:34:00Z"/>
         </w:trPr>
         <w:tc>
           <w:tcPr>
@@ -784,6 +973,9 @@
             <w:pPr>
               <w:pStyle w:val="Normal1"/>
               <w:ind w:left="100"/>
+              <w:rPr>
+                <w:ins w:id="95" w:author="mine" w:date="2013-03-25T23:34:00Z"/>
+              </w:rPr>
             </w:pPr>
           </w:p>
         </w:tc>
@@ -801,6 +993,9 @@
             <w:pPr>
               <w:pStyle w:val="Normal1"/>
               <w:ind w:left="140"/>
+              <w:rPr>
+                <w:ins w:id="96" w:author="mine" w:date="2013-03-25T23:34:00Z"/>
+              </w:rPr>
             </w:pPr>
           </w:p>
         </w:tc>
@@ -818,6 +1013,9 @@
             <w:pPr>
               <w:pStyle w:val="Normal1"/>
               <w:ind w:left="140"/>
+              <w:rPr>
+                <w:ins w:id="97" w:author="mine" w:date="2013-03-25T23:34:00Z"/>
+              </w:rPr>
             </w:pPr>
           </w:p>
         </w:tc>
@@ -835,6 +1033,9 @@
             <w:pPr>
               <w:pStyle w:val="Normal1"/>
               <w:ind w:left="140"/>
+              <w:rPr>
+                <w:ins w:id="98" w:author="mine" w:date="2013-03-25T23:34:00Z"/>
+              </w:rPr>
             </w:pPr>
           </w:p>
         </w:tc>
@@ -842,6 +1043,7 @@
       <w:tr>
         <w:trPr>
           <w:trHeight w:val="304"/>
+          <w:ins w:id="99" w:author="mine" w:date="2013-03-25T23:34:00Z"/>
         </w:trPr>
         <w:tc>
           <w:tcPr>
@@ -857,10 +1059,15 @@
             <w:pPr>
               <w:pStyle w:val="Normal1"/>
               <w:ind w:left="100"/>
-            </w:pPr>
-            <w:r>
-              <w:t xml:space="preserve"> </w:t>
-            </w:r>
+              <w:rPr>
+                <w:ins w:id="100" w:author="mine" w:date="2013-03-25T23:34:00Z"/>
+              </w:rPr>
+            </w:pPr>
+            <w:ins w:id="101" w:author="mine" w:date="2013-03-25T23:34:00Z">
+              <w:r>
+                <w:t xml:space="preserve"> </w:t>
+              </w:r>
+            </w:ins>
           </w:p>
         </w:tc>
         <w:tc>
@@ -877,10 +1084,15 @@
             <w:pPr>
               <w:pStyle w:val="Normal1"/>
               <w:ind w:left="140"/>
-            </w:pPr>
-            <w:r>
-              <w:t xml:space="preserve"> </w:t>
-            </w:r>
+              <w:rPr>
+                <w:ins w:id="102" w:author="mine" w:date="2013-03-25T23:34:00Z"/>
+              </w:rPr>
+            </w:pPr>
+            <w:ins w:id="103" w:author="mine" w:date="2013-03-25T23:34:00Z">
+              <w:r>
+                <w:t xml:space="preserve"> </w:t>
+              </w:r>
+            </w:ins>
           </w:p>
         </w:tc>
         <w:tc>
@@ -897,10 +1109,15 @@
             <w:pPr>
               <w:pStyle w:val="Normal1"/>
               <w:ind w:left="140"/>
-            </w:pPr>
-            <w:r>
-              <w:t xml:space="preserve"> </w:t>
-            </w:r>
+              <w:rPr>
+                <w:ins w:id="104" w:author="mine" w:date="2013-03-25T23:34:00Z"/>
+              </w:rPr>
+            </w:pPr>
+            <w:ins w:id="105" w:author="mine" w:date="2013-03-25T23:34:00Z">
+              <w:r>
+                <w:t xml:space="preserve"> </w:t>
+              </w:r>
+            </w:ins>
           </w:p>
         </w:tc>
         <w:tc>
@@ -917,16 +1134,22 @@
             <w:pPr>
               <w:pStyle w:val="Normal1"/>
               <w:ind w:left="140"/>
-            </w:pPr>
-            <w:r>
-              <w:t xml:space="preserve"> </w:t>
-            </w:r>
+              <w:rPr>
+                <w:ins w:id="106" w:author="mine" w:date="2013-03-25T23:34:00Z"/>
+              </w:rPr>
+            </w:pPr>
+            <w:ins w:id="107" w:author="mine" w:date="2013-03-25T23:34:00Z">
+              <w:r>
+                <w:t xml:space="preserve"> </w:t>
+              </w:r>
+            </w:ins>
           </w:p>
         </w:tc>
       </w:tr>
       <w:tr>
         <w:trPr>
           <w:trHeight w:val="304"/>
+          <w:ins w:id="108" w:author="mine" w:date="2013-03-25T23:34:00Z"/>
         </w:trPr>
         <w:tc>
           <w:tcPr>
@@ -942,10 +1165,15 @@
             <w:pPr>
               <w:pStyle w:val="Normal1"/>
               <w:ind w:left="100"/>
-            </w:pPr>
-            <w:r>
-              <w:t xml:space="preserve"> </w:t>
-            </w:r>
+              <w:rPr>
+                <w:ins w:id="109" w:author="mine" w:date="2013-03-25T23:34:00Z"/>
+              </w:rPr>
+            </w:pPr>
+            <w:ins w:id="110" w:author="mine" w:date="2013-03-25T23:34:00Z">
+              <w:r>
+                <w:t xml:space="preserve"> </w:t>
+              </w:r>
+            </w:ins>
           </w:p>
         </w:tc>
         <w:tc>
@@ -962,10 +1190,15 @@
             <w:pPr>
               <w:pStyle w:val="Normal1"/>
               <w:ind w:left="140"/>
-            </w:pPr>
-            <w:r>
-              <w:t xml:space="preserve"> </w:t>
-            </w:r>
+              <w:rPr>
+                <w:ins w:id="111" w:author="mine" w:date="2013-03-25T23:34:00Z"/>
+              </w:rPr>
+            </w:pPr>
+            <w:ins w:id="112" w:author="mine" w:date="2013-03-25T23:34:00Z">
+              <w:r>
+                <w:t xml:space="preserve"> </w:t>
+              </w:r>
+            </w:ins>
           </w:p>
         </w:tc>
         <w:tc>
@@ -982,10 +1215,15 @@
             <w:pPr>
               <w:pStyle w:val="Normal1"/>
               <w:ind w:left="140"/>
-            </w:pPr>
-            <w:r>
-              <w:t xml:space="preserve"> </w:t>
-            </w:r>
+              <w:rPr>
+                <w:ins w:id="113" w:author="mine" w:date="2013-03-25T23:34:00Z"/>
+              </w:rPr>
+            </w:pPr>
+            <w:ins w:id="114" w:author="mine" w:date="2013-03-25T23:34:00Z">
+              <w:r>
+                <w:t xml:space="preserve"> </w:t>
+              </w:r>
+            </w:ins>
           </w:p>
         </w:tc>
         <w:tc>
@@ -1002,16 +1240,22 @@
             <w:pPr>
               <w:pStyle w:val="Normal1"/>
               <w:ind w:left="140"/>
-            </w:pPr>
-            <w:r>
-              <w:t xml:space="preserve"> </w:t>
-            </w:r>
+              <w:rPr>
+                <w:ins w:id="115" w:author="mine" w:date="2013-03-25T23:34:00Z"/>
+              </w:rPr>
+            </w:pPr>
+            <w:ins w:id="116" w:author="mine" w:date="2013-03-25T23:34:00Z">
+              <w:r>
+                <w:t xml:space="preserve"> </w:t>
+              </w:r>
+            </w:ins>
           </w:p>
         </w:tc>
       </w:tr>
       <w:tr>
         <w:trPr>
           <w:trHeight w:val="321"/>
+          <w:ins w:id="117" w:author="mine" w:date="2013-03-25T23:34:00Z"/>
         </w:trPr>
         <w:tc>
           <w:tcPr>
@@ -1027,10 +1271,15 @@
             <w:pPr>
               <w:pStyle w:val="Normal1"/>
               <w:ind w:left="100"/>
-            </w:pPr>
-            <w:r>
-              <w:t xml:space="preserve"> </w:t>
-            </w:r>
+              <w:rPr>
+                <w:ins w:id="118" w:author="mine" w:date="2013-03-25T23:34:00Z"/>
+              </w:rPr>
+            </w:pPr>
+            <w:ins w:id="119" w:author="mine" w:date="2013-03-25T23:34:00Z">
+              <w:r>
+                <w:t xml:space="preserve"> </w:t>
+              </w:r>
+            </w:ins>
           </w:p>
         </w:tc>
         <w:tc>
@@ -1047,10 +1296,15 @@
             <w:pPr>
               <w:pStyle w:val="Normal1"/>
               <w:ind w:left="140"/>
-            </w:pPr>
-            <w:r>
-              <w:t xml:space="preserve"> </w:t>
-            </w:r>
+              <w:rPr>
+                <w:ins w:id="120" w:author="mine" w:date="2013-03-25T23:34:00Z"/>
+              </w:rPr>
+            </w:pPr>
+            <w:ins w:id="121" w:author="mine" w:date="2013-03-25T23:34:00Z">
+              <w:r>
+                <w:t xml:space="preserve"> </w:t>
+              </w:r>
+            </w:ins>
           </w:p>
         </w:tc>
         <w:tc>
@@ -1067,10 +1321,15 @@
             <w:pPr>
               <w:pStyle w:val="Normal1"/>
               <w:ind w:left="140"/>
-            </w:pPr>
-            <w:r>
-              <w:t xml:space="preserve"> </w:t>
-            </w:r>
+              <w:rPr>
+                <w:ins w:id="122" w:author="mine" w:date="2013-03-25T23:34:00Z"/>
+              </w:rPr>
+            </w:pPr>
+            <w:ins w:id="123" w:author="mine" w:date="2013-03-25T23:34:00Z">
+              <w:r>
+                <w:t xml:space="preserve"> </w:t>
+              </w:r>
+            </w:ins>
           </w:p>
         </w:tc>
         <w:tc>
@@ -1087,16 +1346,22 @@
             <w:pPr>
               <w:pStyle w:val="Normal1"/>
               <w:ind w:left="140"/>
-            </w:pPr>
-            <w:r>
-              <w:t xml:space="preserve"> </w:t>
-            </w:r>
+              <w:rPr>
+                <w:ins w:id="124" w:author="mine" w:date="2013-03-25T23:34:00Z"/>
+              </w:rPr>
+            </w:pPr>
+            <w:ins w:id="125" w:author="mine" w:date="2013-03-25T23:34:00Z">
+              <w:r>
+                <w:t xml:space="preserve"> </w:t>
+              </w:r>
+            </w:ins>
           </w:p>
         </w:tc>
       </w:tr>
       <w:tr>
         <w:trPr>
           <w:trHeight w:val="304"/>
+          <w:ins w:id="126" w:author="mine" w:date="2013-03-25T23:34:00Z"/>
         </w:trPr>
         <w:tc>
           <w:tcPr>
@@ -1112,10 +1377,15 @@
             <w:pPr>
               <w:pStyle w:val="Normal1"/>
               <w:ind w:left="100"/>
-            </w:pPr>
-            <w:r>
-              <w:t xml:space="preserve"> </w:t>
-            </w:r>
+              <w:rPr>
+                <w:ins w:id="127" w:author="mine" w:date="2013-03-25T23:34:00Z"/>
+              </w:rPr>
+            </w:pPr>
+            <w:ins w:id="128" w:author="mine" w:date="2013-03-25T23:34:00Z">
+              <w:r>
+                <w:t xml:space="preserve"> </w:t>
+              </w:r>
+            </w:ins>
           </w:p>
         </w:tc>
         <w:tc>
@@ -1132,10 +1402,15 @@
             <w:pPr>
               <w:pStyle w:val="Normal1"/>
               <w:ind w:left="140"/>
-            </w:pPr>
-            <w:r>
-              <w:t xml:space="preserve"> </w:t>
-            </w:r>
+              <w:rPr>
+                <w:ins w:id="129" w:author="mine" w:date="2013-03-25T23:34:00Z"/>
+              </w:rPr>
+            </w:pPr>
+            <w:ins w:id="130" w:author="mine" w:date="2013-03-25T23:34:00Z">
+              <w:r>
+                <w:t xml:space="preserve"> </w:t>
+              </w:r>
+            </w:ins>
           </w:p>
         </w:tc>
         <w:tc>
@@ -1152,10 +1427,15 @@
             <w:pPr>
               <w:pStyle w:val="Normal1"/>
               <w:ind w:left="140"/>
-            </w:pPr>
-            <w:r>
-              <w:t xml:space="preserve"> </w:t>
-            </w:r>
+              <w:rPr>
+                <w:ins w:id="131" w:author="mine" w:date="2013-03-25T23:34:00Z"/>
+              </w:rPr>
+            </w:pPr>
+            <w:ins w:id="132" w:author="mine" w:date="2013-03-25T23:34:00Z">
+              <w:r>
+                <w:t xml:space="preserve"> </w:t>
+              </w:r>
+            </w:ins>
           </w:p>
         </w:tc>
         <w:tc>
@@ -1172,10 +1452,15 @@
             <w:pPr>
               <w:pStyle w:val="Normal1"/>
               <w:ind w:left="140"/>
-            </w:pPr>
-            <w:r>
-              <w:t xml:space="preserve"> </w:t>
-            </w:r>
+              <w:rPr>
+                <w:ins w:id="133" w:author="mine" w:date="2013-03-25T23:34:00Z"/>
+              </w:rPr>
+            </w:pPr>
+            <w:ins w:id="134" w:author="mine" w:date="2013-03-25T23:34:00Z">
+              <w:r>
+                <w:t xml:space="preserve"> </w:t>
+              </w:r>
+            </w:ins>
           </w:p>
         </w:tc>
       </w:tr>
@@ -1183,119 +1468,188 @@
     <w:p>
       <w:pPr>
         <w:pStyle w:val="Normal1"/>
-      </w:pPr>
-      <w:r>
-        <w:t xml:space="preserve"> </w:t>
-      </w:r>
-    </w:p>
-    <w:p>
-      <w:pPr>
-        <w:pStyle w:val="Normal1"/>
-      </w:pPr>
-    </w:p>
-    <w:p>
-      <w:pPr>
-        <w:pStyle w:val="Normal1"/>
-      </w:pPr>
-    </w:p>
-    <w:p>
-      <w:pPr>
-        <w:pStyle w:val="Normal1"/>
-      </w:pPr>
-    </w:p>
-    <w:p>
-      <w:pPr>
-        <w:pStyle w:val="Normal1"/>
-      </w:pPr>
-    </w:p>
-    <w:p>
-      <w:pPr>
-        <w:pStyle w:val="Normal1"/>
-      </w:pPr>
-    </w:p>
-    <w:p>
-      <w:pPr>
-        <w:pStyle w:val="Normal1"/>
-      </w:pPr>
-    </w:p>
-    <w:p>
-      <w:pPr>
-        <w:pStyle w:val="Normal1"/>
-      </w:pPr>
-    </w:p>
-    <w:p>
-      <w:pPr>
-        <w:pStyle w:val="Normal1"/>
-      </w:pPr>
-    </w:p>
-    <w:p>
-      <w:pPr>
-        <w:pStyle w:val="Normal1"/>
-      </w:pPr>
-    </w:p>
-    <w:p>
-      <w:pPr>
-        <w:pStyle w:val="Normal1"/>
-      </w:pPr>
-    </w:p>
-    <w:p>
-      <w:pPr>
-        <w:pStyle w:val="Normal1"/>
-      </w:pPr>
-    </w:p>
-    <w:p>
-      <w:pPr>
-        <w:pStyle w:val="Normal1"/>
-      </w:pPr>
-    </w:p>
-    <w:p>
-      <w:pPr>
-        <w:pStyle w:val="Normal1"/>
-      </w:pPr>
-    </w:p>
-    <w:p>
-      <w:pPr>
-        <w:pStyle w:val="Normal1"/>
-      </w:pPr>
-    </w:p>
-    <w:p>
-      <w:pPr>
-        <w:pStyle w:val="Normal1"/>
-      </w:pPr>
-    </w:p>
-    <w:p>
-      <w:pPr>
-        <w:pStyle w:val="Normal1"/>
-      </w:pPr>
-    </w:p>
-    <w:p>
-      <w:pPr>
-        <w:pStyle w:val="Normal1"/>
-      </w:pPr>
-    </w:p>
-    <w:p>
-      <w:pPr>
-        <w:pStyle w:val="Normal1"/>
-      </w:pPr>
-    </w:p>
-    <w:p>
-      <w:pPr>
-        <w:pStyle w:val="Normal1"/>
-      </w:pPr>
-    </w:p>
-    <w:p>
-      <w:pPr>
-        <w:pStyle w:val="Normal1"/>
-      </w:pPr>
-    </w:p>
-    <w:p>
-      <w:pPr>
-        <w:pStyle w:val="Normal1"/>
-      </w:pPr>
-    </w:p>
-    <w:p>
-      <w:pPr>
-        <w:rPr>
+        <w:rPr>
+          <w:ins w:id="135" w:author="mine" w:date="2013-03-25T23:34:00Z"/>
+        </w:rPr>
+      </w:pPr>
+      <w:ins w:id="136" w:author="mine" w:date="2013-03-25T23:34:00Z">
+        <w:r>
+          <w:t xml:space="preserve"> </w:t>
+        </w:r>
+      </w:ins>
+    </w:p>
+    <w:p>
+      <w:pPr>
+        <w:pStyle w:val="Normal1"/>
+        <w:rPr>
+          <w:ins w:id="137" w:author="mine" w:date="2013-03-25T23:34:00Z"/>
+        </w:rPr>
+      </w:pPr>
+    </w:p>
+    <w:p>
+      <w:pPr>
+        <w:pStyle w:val="Normal1"/>
+        <w:rPr>
+          <w:ins w:id="138" w:author="mine" w:date="2013-03-25T23:34:00Z"/>
+        </w:rPr>
+      </w:pPr>
+    </w:p>
+    <w:p>
+      <w:pPr>
+        <w:pStyle w:val="Normal1"/>
+        <w:rPr>
+          <w:ins w:id="139" w:author="mine" w:date="2013-03-25T23:34:00Z"/>
+        </w:rPr>
+      </w:pPr>
+    </w:p>
+    <w:p>
+      <w:pPr>
+        <w:pStyle w:val="Normal1"/>
+        <w:rPr>
+          <w:ins w:id="140" w:author="mine" w:date="2013-03-25T23:34:00Z"/>
+        </w:rPr>
+      </w:pPr>
+    </w:p>
+    <w:p>
+      <w:pPr>
+        <w:pStyle w:val="Normal1"/>
+        <w:rPr>
+          <w:ins w:id="141" w:author="mine" w:date="2013-03-25T23:34:00Z"/>
+        </w:rPr>
+      </w:pPr>
+    </w:p>
+    <w:p>
+      <w:pPr>
+        <w:pStyle w:val="Normal1"/>
+        <w:rPr>
+          <w:ins w:id="142" w:author="mine" w:date="2013-03-25T23:34:00Z"/>
+        </w:rPr>
+      </w:pPr>
+    </w:p>
+    <w:p>
+      <w:pPr>
+        <w:pStyle w:val="Normal1"/>
+        <w:rPr>
+          <w:ins w:id="143" w:author="mine" w:date="2013-03-25T23:34:00Z"/>
+        </w:rPr>
+      </w:pPr>
+    </w:p>
+    <w:p>
+      <w:pPr>
+        <w:pStyle w:val="Normal1"/>
+        <w:rPr>
+          <w:ins w:id="144" w:author="mine" w:date="2013-03-25T23:34:00Z"/>
+        </w:rPr>
+      </w:pPr>
+    </w:p>
+    <w:p>
+      <w:pPr>
+        <w:pStyle w:val="Normal1"/>
+        <w:rPr>
+          <w:ins w:id="145" w:author="mine" w:date="2013-03-25T23:34:00Z"/>
+        </w:rPr>
+      </w:pPr>
+    </w:p>
+    <w:p>
+      <w:pPr>
+        <w:pStyle w:val="Normal1"/>
+        <w:rPr>
+          <w:ins w:id="146" w:author="mine" w:date="2013-03-25T23:34:00Z"/>
+        </w:rPr>
+      </w:pPr>
+    </w:p>
+    <w:p>
+      <w:pPr>
+        <w:pStyle w:val="Normal1"/>
+        <w:rPr>
+          <w:ins w:id="147" w:author="mine" w:date="2013-03-25T23:34:00Z"/>
+        </w:rPr>
+      </w:pPr>
+    </w:p>
+    <w:p>
+      <w:pPr>
+        <w:pStyle w:val="Normal1"/>
+        <w:rPr>
+          <w:ins w:id="148" w:author="mine" w:date="2013-03-25T23:34:00Z"/>
+        </w:rPr>
+      </w:pPr>
+    </w:p>
+    <w:p>
+      <w:pPr>
+        <w:pStyle w:val="Normal1"/>
+        <w:rPr>
+          <w:ins w:id="149" w:author="mine" w:date="2013-03-25T23:34:00Z"/>
+        </w:rPr>
+      </w:pPr>
+    </w:p>
+    <w:p>
+      <w:pPr>
+        <w:pStyle w:val="Normal1"/>
+        <w:rPr>
+          <w:ins w:id="150" w:author="mine" w:date="2013-03-25T23:34:00Z"/>
+        </w:rPr>
+      </w:pPr>
+    </w:p>
+    <w:p>
+      <w:pPr>
+        <w:pStyle w:val="Normal1"/>
+        <w:rPr>
+          <w:ins w:id="151" w:author="mine" w:date="2013-03-25T23:34:00Z"/>
+        </w:rPr>
+      </w:pPr>
+    </w:p>
+    <w:p>
+      <w:pPr>
+        <w:pStyle w:val="Normal1"/>
+        <w:rPr>
+          <w:ins w:id="152" w:author="mine" w:date="2013-03-25T23:34:00Z"/>
+        </w:rPr>
+      </w:pPr>
+    </w:p>
+    <w:p>
+      <w:pPr>
+        <w:pStyle w:val="Normal1"/>
+        <w:rPr>
+          <w:ins w:id="153" w:author="mine" w:date="2013-03-25T23:34:00Z"/>
+        </w:rPr>
+      </w:pPr>
+    </w:p>
+    <w:p>
+      <w:pPr>
+        <w:pStyle w:val="Normal1"/>
+        <w:rPr>
+          <w:ins w:id="154" w:author="mine" w:date="2013-03-25T23:34:00Z"/>
+        </w:rPr>
+      </w:pPr>
+    </w:p>
+    <w:p>
+      <w:pPr>
+        <w:pStyle w:val="Normal1"/>
+        <w:rPr>
+          <w:ins w:id="155" w:author="mine" w:date="2013-03-25T23:34:00Z"/>
+        </w:rPr>
+      </w:pPr>
+    </w:p>
+    <w:p>
+      <w:pPr>
+        <w:pStyle w:val="Normal1"/>
+        <w:rPr>
+          <w:ins w:id="156" w:author="mine" w:date="2013-03-25T23:34:00Z"/>
+        </w:rPr>
+      </w:pPr>
+    </w:p>
+    <w:p>
+      <w:pPr>
+        <w:pStyle w:val="Normal1"/>
+        <w:rPr>
+          <w:ins w:id="157" w:author="mine" w:date="2013-03-25T23:34:00Z"/>
+        </w:rPr>
+      </w:pPr>
+    </w:p>
+    <w:p>
+      <w:pPr>
+        <w:rPr>
+          <w:ins w:id="158" w:author="mine" w:date="2013-03-25T23:34:00Z"/>
           <w:lang w:val="pt-BR"/>
         </w:rPr>
       </w:pPr>
@@ -1303,6 +1657,7 @@
     <w:p>
       <w:pPr>
         <w:rPr>
+          <w:ins w:id="159" w:author="mine" w:date="2013-03-25T23:34:00Z"/>
           <w:lang w:val="pt-BR"/>
         </w:rPr>
       </w:pPr>
@@ -1310,6 +1665,7 @@
     <w:p>
       <w:pPr>
         <w:rPr>
+          <w:ins w:id="160" w:author="mine" w:date="2013-03-25T23:34:00Z"/>
           <w:lang w:val="pt-BR"/>
         </w:rPr>
       </w:pPr>
@@ -1318,6 +1674,7 @@
       <w:pPr>
         <w:outlineLvl w:val="1"/>
         <w:rPr>
+          <w:ins w:id="161" w:author="mine" w:date="2013-03-25T23:34:00Z"/>
           <w:b/>
           <w:bCs/>
           <w:sz w:val="36"/>
@@ -1325,106 +1682,120 @@
           <w:lang w:val="pt-BR"/>
         </w:rPr>
       </w:pPr>
-      <w:r>
-        <w:rPr>
-          <w:rFonts w:ascii="Arial" w:hAnsi="Arial" w:cs="Arial"/>
-          <w:b/>
-          <w:bCs/>
-          <w:color w:val="000000"/>
-          <w:sz w:val="36"/>
-          <w:szCs w:val="36"/>
-          <w:lang w:val="pt-BR"/>
-        </w:rPr>
-        <w:t>Introdução</w:t>
-      </w:r>
+      <w:ins w:id="162" w:author="mine" w:date="2013-03-25T23:34:00Z">
+        <w:r>
+          <w:rPr>
+            <w:rFonts w:ascii="Arial" w:hAnsi="Arial" w:cs="Arial"/>
+            <w:b/>
+            <w:bCs/>
+            <w:color w:val="000000"/>
+            <w:sz w:val="36"/>
+            <w:szCs w:val="36"/>
+            <w:lang w:val="pt-BR"/>
+          </w:rPr>
+          <w:t>Introdução</w:t>
+        </w:r>
+      </w:ins>
     </w:p>
     <w:p>
       <w:pPr>
         <w:jc w:val="both"/>
         <w:rPr>
+          <w:ins w:id="163" w:author="mine" w:date="2013-03-25T23:34:00Z"/>
           <w:sz w:val="24"/>
           <w:szCs w:val="24"/>
           <w:lang w:val="pt-BR"/>
         </w:rPr>
       </w:pPr>
-      <w:r>
-        <w:rPr>
+      <w:ins w:id="164" w:author="mine" w:date="2013-03-25T23:34:00Z">
+        <w:r>
+          <w:rPr>
+            <w:rFonts w:ascii="Arial" w:hAnsi="Arial" w:cs="Arial"/>
+            <w:color w:val="000000"/>
+            <w:sz w:val="23"/>
+            <w:szCs w:val="23"/>
+            <w:lang w:val="pt-BR"/>
+          </w:rPr>
+          <w:t>Este documento especifica os testes do sistema PromoTech, fornecendo as informações sobre a análise de testes do projeto em sua implementação, assim como para a realização dos correções finais e homologação do sistema.</w:t>
+        </w:r>
+      </w:ins>
+    </w:p>
+    <w:p>
+      <w:pPr>
+        <w:rPr>
+          <w:ins w:id="165" w:author="mine" w:date="2013-03-25T23:34:00Z"/>
+          <w:sz w:val="24"/>
+          <w:szCs w:val="24"/>
+          <w:lang w:val="pt-BR"/>
+        </w:rPr>
+      </w:pPr>
+    </w:p>
+    <w:p>
+      <w:pPr>
+        <w:jc w:val="both"/>
+        <w:rPr>
+          <w:ins w:id="166" w:author="mine" w:date="2013-03-25T23:34:00Z"/>
+          <w:sz w:val="24"/>
+          <w:szCs w:val="24"/>
+          <w:lang w:val="pt-BR"/>
+        </w:rPr>
+      </w:pPr>
+      <w:ins w:id="167" w:author="mine" w:date="2013-03-25T23:34:00Z">
+        <w:r>
+          <w:rPr>
+            <w:rFonts w:ascii="Arial" w:hAnsi="Arial" w:cs="Arial"/>
+            <w:color w:val="000000"/>
+            <w:sz w:val="23"/>
+            <w:szCs w:val="23"/>
+            <w:lang w:val="pt-BR"/>
+          </w:rPr>
+          <w:t>O sistema PromoTech tem como objetivos auxiliar nos processos administrativos de agências de promoções. Manter um catálogo de clientes, fornecedores e colaboradores, além de agendar de maneira rápida e organizada atividades extras em geral.</w:t>
+        </w:r>
+      </w:ins>
+    </w:p>
+    <w:p>
+      <w:pPr>
+        <w:jc w:val="both"/>
+        <w:rPr>
+          <w:ins w:id="168" w:author="mine" w:date="2013-03-25T23:34:00Z"/>
           <w:rFonts w:ascii="Arial" w:hAnsi="Arial" w:cs="Arial"/>
           <w:color w:val="000000"/>
           <w:sz w:val="23"/>
           <w:szCs w:val="23"/>
           <w:lang w:val="pt-BR"/>
         </w:rPr>
-        <w:t>Este documento especifica os testes do sistema PromoTech, fornecendo as informações sobre a análise de testes do projeto em sua implementação, assim como para a realização dos correções finais e homologação do sistema.</w:t>
-      </w:r>
-    </w:p>
-    <w:p>
-      <w:pPr>
-        <w:rPr>
-          <w:sz w:val="24"/>
-          <w:szCs w:val="24"/>
-          <w:lang w:val="pt-BR"/>
-        </w:rPr>
-      </w:pPr>
+      </w:pPr>
+      <w:ins w:id="169" w:author="mine" w:date="2013-03-25T23:34:00Z">
+        <w:r>
+          <w:rPr>
+            <w:rFonts w:ascii="Arial" w:hAnsi="Arial" w:cs="Arial"/>
+            <w:color w:val="000000"/>
+            <w:sz w:val="23"/>
+            <w:szCs w:val="23"/>
+            <w:lang w:val="pt-BR"/>
+          </w:rPr>
+          <w:t>Seus testes têm como objetivo entender a estrutura criada pela ferramenta utilizada (CakePhp), além de verificações de rotina da estrutura do desenvolvimento de uma aplicação. Fazendo uso do TDD(Test Driven Development), foram feitos alguns testes unitários que permitem um desenvolvimento de maneira mais precisa, diminuindo a margem de erros.</w:t>
+        </w:r>
+      </w:ins>
     </w:p>
     <w:p>
       <w:pPr>
         <w:jc w:val="both"/>
         <w:rPr>
-          <w:sz w:val="24"/>
-          <w:szCs w:val="24"/>
-          <w:lang w:val="pt-BR"/>
-        </w:rPr>
-      </w:pPr>
-      <w:r>
-        <w:rPr>
+          <w:ins w:id="170" w:author="mine" w:date="2013-03-25T23:34:00Z"/>
           <w:rFonts w:ascii="Arial" w:hAnsi="Arial" w:cs="Arial"/>
           <w:color w:val="000000"/>
           <w:sz w:val="23"/>
           <w:szCs w:val="23"/>
           <w:lang w:val="pt-BR"/>
         </w:rPr>
-        <w:t>O sistema PromoTech tem como objetivos auxiliar nos processos administrativos de agências de promoções. Manter um catálogo de clientes, fornecedores e colaboradores, além de agendar de maneira rápida e organizada atividades extras em geral.</w:t>
-      </w:r>
+      </w:pPr>
     </w:p>
     <w:p>
       <w:pPr>
         <w:jc w:val="both"/>
         <w:rPr>
-          <w:rFonts w:ascii="Arial" w:hAnsi="Arial" w:cs="Arial"/>
-          <w:color w:val="000000"/>
-          <w:sz w:val="23"/>
-          <w:szCs w:val="23"/>
-          <w:lang w:val="pt-BR"/>
-        </w:rPr>
-      </w:pPr>
-      <w:r>
-        <w:rPr>
-          <w:rFonts w:ascii="Arial" w:hAnsi="Arial" w:cs="Arial"/>
-          <w:color w:val="000000"/>
-          <w:sz w:val="23"/>
-          <w:szCs w:val="23"/>
-          <w:lang w:val="pt-BR"/>
-        </w:rPr>
-        <w:t>Seus testes têm como objetivo entender a estrutura criada pela ferramenta utilizada (CakePhp), além de verificações de rotina da estrutura do desenvolvimento de uma aplicação. Fazendo uso do TDD(Test Driven Development), foram feitos alguns testes unitários que permitem um desenvolvimento de maneira mais precisa, diminuindo a margem de erros.</w:t>
-      </w:r>
-    </w:p>
-    <w:p>
-      <w:pPr>
-        <w:jc w:val="both"/>
-        <w:rPr>
-          <w:rFonts w:ascii="Arial" w:hAnsi="Arial" w:cs="Arial"/>
-          <w:color w:val="000000"/>
-          <w:sz w:val="23"/>
-          <w:szCs w:val="23"/>
-          <w:lang w:val="pt-BR"/>
-        </w:rPr>
-      </w:pPr>
-    </w:p>
-    <w:p>
-      <w:pPr>
-        <w:jc w:val="both"/>
-        <w:rPr>
+          <w:ins w:id="171" w:author="mine" w:date="2013-03-25T23:34:00Z"/>
           <w:sz w:val="24"/>
           <w:szCs w:val="24"/>
           <w:lang w:val="pt-BR"/>
@@ -1436,6 +1807,7 @@
         <w:jc w:val="both"/>
         <w:outlineLvl w:val="1"/>
         <w:rPr>
+          <w:ins w:id="172" w:author="mine" w:date="2013-03-25T23:34:00Z"/>
           <w:b/>
           <w:bCs/>
           <w:sz w:val="36"/>
@@ -1443,62 +1815,71 @@
           <w:lang w:val="pt-BR"/>
         </w:rPr>
       </w:pPr>
-      <w:r>
-        <w:rPr>
-          <w:rFonts w:ascii="Arial" w:hAnsi="Arial" w:cs="Arial"/>
-          <w:b/>
-          <w:bCs/>
-          <w:color w:val="000000"/>
-          <w:sz w:val="36"/>
-          <w:szCs w:val="36"/>
-          <w:lang w:val="pt-BR"/>
-        </w:rPr>
-        <w:t>Itens a testar</w:t>
-      </w:r>
+      <w:ins w:id="173" w:author="mine" w:date="2013-03-25T23:34:00Z">
+        <w:r>
+          <w:rPr>
+            <w:rFonts w:ascii="Arial" w:hAnsi="Arial" w:cs="Arial"/>
+            <w:b/>
+            <w:bCs/>
+            <w:color w:val="000000"/>
+            <w:sz w:val="36"/>
+            <w:szCs w:val="36"/>
+            <w:lang w:val="pt-BR"/>
+          </w:rPr>
+          <w:t>Itens a testar</w:t>
+        </w:r>
+      </w:ins>
     </w:p>
     <w:p>
       <w:pPr>
         <w:jc w:val="both"/>
         <w:rPr>
+          <w:ins w:id="174" w:author="mine" w:date="2013-03-25T23:34:00Z"/>
           <w:sz w:val="24"/>
           <w:szCs w:val="24"/>
           <w:lang w:val="pt-BR"/>
         </w:rPr>
       </w:pPr>
-      <w:r>
-        <w:rPr>
-          <w:rFonts w:ascii="Arial" w:hAnsi="Arial" w:cs="Arial"/>
-          <w:color w:val="000000"/>
-          <w:sz w:val="23"/>
-          <w:szCs w:val="23"/>
-          <w:lang w:val="pt-BR"/>
-        </w:rPr>
-        <w:t xml:space="preserve">Foram utilizados os itens da estrutura de testes do CakePHP. Fixtures são uma solução de automação na preparação do ambiente de teste. Ele garante que todos os testes serão rodados com um conjunto de dados iniciais padrão, garantindo assim a integridade dos testes. </w:t>
-      </w:r>
+      <w:ins w:id="175" w:author="mine" w:date="2013-03-25T23:34:00Z">
+        <w:r>
+          <w:rPr>
+            <w:rFonts w:ascii="Arial" w:hAnsi="Arial" w:cs="Arial"/>
+            <w:color w:val="000000"/>
+            <w:sz w:val="23"/>
+            <w:szCs w:val="23"/>
+            <w:lang w:val="pt-BR"/>
+          </w:rPr>
+          <w:t xml:space="preserve">Foram utilizados os itens da estrutura de testes do CakePHP. Fixtures são uma solução de automação na preparação do ambiente de teste. Ele garante que todos os testes serão rodados com um conjunto de dados iniciais padrão, garantindo assim a integridade dos testes. </w:t>
+        </w:r>
+      </w:ins>
     </w:p>
     <w:p>
       <w:pPr>
         <w:jc w:val="both"/>
         <w:rPr>
+          <w:ins w:id="176" w:author="mine" w:date="2013-03-25T23:34:00Z"/>
           <w:sz w:val="24"/>
           <w:szCs w:val="24"/>
           <w:lang w:val="pt-BR"/>
         </w:rPr>
       </w:pPr>
-      <w:r>
-        <w:rPr>
-          <w:rFonts w:ascii="Arial" w:hAnsi="Arial" w:cs="Arial"/>
-          <w:color w:val="000000"/>
-          <w:sz w:val="23"/>
-          <w:szCs w:val="23"/>
-          <w:lang w:val="pt-BR"/>
-        </w:rPr>
-        <w:t xml:space="preserve">Alguns dos itens do sistema que foram cobertos pelos testes serão definidos na tabela a seguir. </w:t>
-      </w:r>
-    </w:p>
-    <w:p>
-      <w:pPr>
-        <w:rPr>
+      <w:ins w:id="177" w:author="mine" w:date="2013-03-25T23:34:00Z">
+        <w:r>
+          <w:rPr>
+            <w:rFonts w:ascii="Arial" w:hAnsi="Arial" w:cs="Arial"/>
+            <w:color w:val="000000"/>
+            <w:sz w:val="23"/>
+            <w:szCs w:val="23"/>
+            <w:lang w:val="pt-BR"/>
+          </w:rPr>
+          <w:t xml:space="preserve">Alguns dos itens do sistema que foram cobertos pelos testes serão definidos na tabela a seguir. </w:t>
+        </w:r>
+      </w:ins>
+    </w:p>
+    <w:p>
+      <w:pPr>
+        <w:rPr>
+          <w:ins w:id="178" w:author="mine" w:date="2013-03-25T23:34:00Z"/>
           <w:sz w:val="24"/>
           <w:szCs w:val="24"/>
           <w:lang w:val="pt-BR"/>
@@ -1522,6 +1903,9 @@
         <w:gridCol w:w="3668"/>
       </w:tblGrid>
       <w:tr>
+        <w:trPr>
+          <w:ins w:id="179" w:author="mine" w:date="2013-03-25T23:34:00Z"/>
+        </w:trPr>
         <w:tc>
           <w:tcPr>
             <w:tcW w:w="0" w:type="auto"/>
@@ -1542,23 +1926,26 @@
           <w:p>
             <w:pPr>
               <w:rPr>
+                <w:ins w:id="180" w:author="mine" w:date="2013-03-25T23:34:00Z"/>
                 <w:sz w:val="24"/>
                 <w:szCs w:val="24"/>
                 <w:lang w:val="pt-BR"/>
               </w:rPr>
             </w:pPr>
-            <w:r>
-              <w:rPr>
-                <w:rFonts w:ascii="Arial" w:hAnsi="Arial" w:cs="Arial"/>
-                <w:b/>
-                <w:bCs/>
-                <w:color w:val="000000"/>
-                <w:sz w:val="23"/>
-                <w:szCs w:val="23"/>
-                <w:lang w:val="pt-BR"/>
-              </w:rPr>
-              <w:t>Número de ordem do item</w:t>
-            </w:r>
+            <w:ins w:id="181" w:author="mine" w:date="2013-03-25T23:34:00Z">
+              <w:r>
+                <w:rPr>
+                  <w:rFonts w:ascii="Arial" w:hAnsi="Arial" w:cs="Arial"/>
+                  <w:b/>
+                  <w:bCs/>
+                  <w:color w:val="000000"/>
+                  <w:sz w:val="23"/>
+                  <w:szCs w:val="23"/>
+                  <w:lang w:val="pt-BR"/>
+                </w:rPr>
+                <w:t>Número de ordem do item</w:t>
+              </w:r>
+            </w:ins>
           </w:p>
         </w:tc>
         <w:tc>
@@ -1581,23 +1968,26 @@
           <w:p>
             <w:pPr>
               <w:rPr>
+                <w:ins w:id="182" w:author="mine" w:date="2013-03-25T23:34:00Z"/>
                 <w:sz w:val="24"/>
                 <w:szCs w:val="24"/>
                 <w:lang w:val="pt-BR"/>
               </w:rPr>
             </w:pPr>
-            <w:r>
-              <w:rPr>
-                <w:rFonts w:ascii="Arial" w:hAnsi="Arial" w:cs="Arial"/>
-                <w:b/>
-                <w:bCs/>
-                <w:color w:val="000000"/>
-                <w:sz w:val="23"/>
-                <w:szCs w:val="23"/>
-                <w:lang w:val="pt-BR"/>
-              </w:rPr>
-              <w:t>Nome do item</w:t>
-            </w:r>
+            <w:ins w:id="183" w:author="mine" w:date="2013-03-25T23:34:00Z">
+              <w:r>
+                <w:rPr>
+                  <w:rFonts w:ascii="Arial" w:hAnsi="Arial" w:cs="Arial"/>
+                  <w:b/>
+                  <w:bCs/>
+                  <w:color w:val="000000"/>
+                  <w:sz w:val="23"/>
+                  <w:szCs w:val="23"/>
+                  <w:lang w:val="pt-BR"/>
+                </w:rPr>
+                <w:t>Nome do item</w:t>
+              </w:r>
+            </w:ins>
           </w:p>
         </w:tc>
         <w:tc>
@@ -1620,27 +2010,33 @@
           <w:p>
             <w:pPr>
               <w:rPr>
+                <w:ins w:id="184" w:author="mine" w:date="2013-03-25T23:34:00Z"/>
                 <w:sz w:val="24"/>
                 <w:szCs w:val="24"/>
                 <w:lang w:val="pt-BR"/>
               </w:rPr>
             </w:pPr>
-            <w:r>
-              <w:rPr>
-                <w:rFonts w:ascii="Arial" w:hAnsi="Arial" w:cs="Arial"/>
-                <w:b/>
-                <w:bCs/>
-                <w:color w:val="000000"/>
-                <w:sz w:val="23"/>
-                <w:szCs w:val="23"/>
-                <w:lang w:val="pt-BR"/>
-              </w:rPr>
-              <w:t>Descrição da funcionalidade</w:t>
-            </w:r>
+            <w:ins w:id="185" w:author="mine" w:date="2013-03-25T23:34:00Z">
+              <w:r>
+                <w:rPr>
+                  <w:rFonts w:ascii="Arial" w:hAnsi="Arial" w:cs="Arial"/>
+                  <w:b/>
+                  <w:bCs/>
+                  <w:color w:val="000000"/>
+                  <w:sz w:val="23"/>
+                  <w:szCs w:val="23"/>
+                  <w:lang w:val="pt-BR"/>
+                </w:rPr>
+                <w:t>Descrição da funcionalidade</w:t>
+              </w:r>
+            </w:ins>
           </w:p>
         </w:tc>
       </w:tr>
       <w:tr>
+        <w:trPr>
+          <w:ins w:id="186" w:author="mine" w:date="2013-03-25T23:34:00Z"/>
+        </w:trPr>
         <w:tc>
           <w:tcPr>
             <w:tcW w:w="0" w:type="auto"/>
@@ -1661,21 +2057,24 @@
           <w:p>
             <w:pPr>
               <w:rPr>
+                <w:ins w:id="187" w:author="mine" w:date="2013-03-25T23:34:00Z"/>
                 <w:sz w:val="24"/>
                 <w:szCs w:val="24"/>
                 <w:lang w:val="pt-BR"/>
               </w:rPr>
             </w:pPr>
-            <w:r>
-              <w:rPr>
-                <w:rFonts w:ascii="Arial" w:hAnsi="Arial" w:cs="Arial"/>
-                <w:color w:val="000000"/>
-                <w:sz w:val="23"/>
-                <w:szCs w:val="23"/>
-                <w:lang w:val="pt-BR"/>
-              </w:rPr>
-              <w:t>TC-01</w:t>
-            </w:r>
+            <w:ins w:id="188" w:author="mine" w:date="2013-03-25T23:34:00Z">
+              <w:r>
+                <w:rPr>
+                  <w:rFonts w:ascii="Arial" w:hAnsi="Arial" w:cs="Arial"/>
+                  <w:color w:val="000000"/>
+                  <w:sz w:val="23"/>
+                  <w:szCs w:val="23"/>
+                  <w:lang w:val="pt-BR"/>
+                </w:rPr>
+                <w:t>TC-01</w:t>
+              </w:r>
+            </w:ins>
           </w:p>
         </w:tc>
         <w:tc>
@@ -1698,21 +2097,24 @@
           <w:p>
             <w:pPr>
               <w:rPr>
+                <w:ins w:id="189" w:author="mine" w:date="2013-03-25T23:34:00Z"/>
                 <w:sz w:val="24"/>
                 <w:szCs w:val="24"/>
                 <w:lang w:val="pt-BR"/>
               </w:rPr>
             </w:pPr>
-            <w:r>
-              <w:rPr>
-                <w:rFonts w:ascii="Arial" w:hAnsi="Arial" w:cs="Arial"/>
-                <w:color w:val="000000"/>
-                <w:sz w:val="23"/>
-                <w:szCs w:val="23"/>
-                <w:lang w:val="pt-BR"/>
-              </w:rPr>
-              <w:t>Teste de index</w:t>
-            </w:r>
+            <w:ins w:id="190" w:author="mine" w:date="2013-03-25T23:34:00Z">
+              <w:r>
+                <w:rPr>
+                  <w:rFonts w:ascii="Arial" w:hAnsi="Arial" w:cs="Arial"/>
+                  <w:color w:val="000000"/>
+                  <w:sz w:val="23"/>
+                  <w:szCs w:val="23"/>
+                  <w:lang w:val="pt-BR"/>
+                </w:rPr>
+                <w:t>Teste de index</w:t>
+              </w:r>
+            </w:ins>
           </w:p>
         </w:tc>
         <w:tc>
@@ -1735,25 +2137,31 @@
           <w:p>
             <w:pPr>
               <w:rPr>
+                <w:ins w:id="191" w:author="mine" w:date="2013-03-25T23:34:00Z"/>
                 <w:sz w:val="24"/>
                 <w:szCs w:val="24"/>
                 <w:lang w:val="pt-BR"/>
               </w:rPr>
             </w:pPr>
-            <w:r>
-              <w:rPr>
-                <w:rFonts w:ascii="Arial" w:hAnsi="Arial" w:cs="Arial"/>
-                <w:color w:val="000000"/>
-                <w:sz w:val="23"/>
-                <w:szCs w:val="23"/>
-                <w:lang w:val="pt-BR"/>
-              </w:rPr>
-              <w:t>Verificar se o objeto selecionado corresponde ao inserido no banco</w:t>
-            </w:r>
+            <w:ins w:id="192" w:author="mine" w:date="2013-03-25T23:34:00Z">
+              <w:r>
+                <w:rPr>
+                  <w:rFonts w:ascii="Arial" w:hAnsi="Arial" w:cs="Arial"/>
+                  <w:color w:val="000000"/>
+                  <w:sz w:val="23"/>
+                  <w:szCs w:val="23"/>
+                  <w:lang w:val="pt-BR"/>
+                </w:rPr>
+                <w:t>Verificar se o objeto selecionado corresponde ao inserido no banco</w:t>
+              </w:r>
+            </w:ins>
           </w:p>
         </w:tc>
       </w:tr>
       <w:tr>
+        <w:trPr>
+          <w:ins w:id="193" w:author="mine" w:date="2013-03-25T23:34:00Z"/>
+        </w:trPr>
         <w:tc>
           <w:tcPr>
             <w:tcW w:w="0" w:type="auto"/>
@@ -1774,21 +2182,24 @@
           <w:p>
             <w:pPr>
               <w:rPr>
+                <w:ins w:id="194" w:author="mine" w:date="2013-03-25T23:34:00Z"/>
                 <w:sz w:val="24"/>
                 <w:szCs w:val="24"/>
                 <w:lang w:val="pt-BR"/>
               </w:rPr>
             </w:pPr>
-            <w:r>
-              <w:rPr>
-                <w:rFonts w:ascii="Arial" w:hAnsi="Arial" w:cs="Arial"/>
-                <w:color w:val="000000"/>
-                <w:sz w:val="23"/>
-                <w:szCs w:val="23"/>
-                <w:lang w:val="pt-BR"/>
-              </w:rPr>
-              <w:t>TC-02</w:t>
-            </w:r>
+            <w:ins w:id="195" w:author="mine" w:date="2013-03-25T23:34:00Z">
+              <w:r>
+                <w:rPr>
+                  <w:rFonts w:ascii="Arial" w:hAnsi="Arial" w:cs="Arial"/>
+                  <w:color w:val="000000"/>
+                  <w:sz w:val="23"/>
+                  <w:szCs w:val="23"/>
+                  <w:lang w:val="pt-BR"/>
+                </w:rPr>
+                <w:t>TC-02</w:t>
+              </w:r>
+            </w:ins>
           </w:p>
         </w:tc>
         <w:tc>
@@ -1811,21 +2222,24 @@
           <w:p>
             <w:pPr>
               <w:rPr>
+                <w:ins w:id="196" w:author="mine" w:date="2013-03-25T23:34:00Z"/>
                 <w:sz w:val="24"/>
                 <w:szCs w:val="24"/>
                 <w:lang w:val="pt-BR"/>
               </w:rPr>
             </w:pPr>
-            <w:r>
-              <w:rPr>
-                <w:rFonts w:ascii="Arial" w:hAnsi="Arial" w:cs="Arial"/>
-                <w:color w:val="000000"/>
-                <w:sz w:val="23"/>
-                <w:szCs w:val="23"/>
-                <w:lang w:val="pt-BR"/>
-              </w:rPr>
-              <w:t>Teste de insert</w:t>
-            </w:r>
+            <w:ins w:id="197" w:author="mine" w:date="2013-03-25T23:34:00Z">
+              <w:r>
+                <w:rPr>
+                  <w:rFonts w:ascii="Arial" w:hAnsi="Arial" w:cs="Arial"/>
+                  <w:color w:val="000000"/>
+                  <w:sz w:val="23"/>
+                  <w:szCs w:val="23"/>
+                  <w:lang w:val="pt-BR"/>
+                </w:rPr>
+                <w:t>Teste de insert</w:t>
+              </w:r>
+            </w:ins>
           </w:p>
         </w:tc>
         <w:tc>
@@ -1848,25 +2262,31 @@
           <w:p>
             <w:pPr>
               <w:rPr>
+                <w:ins w:id="198" w:author="mine" w:date="2013-03-25T23:34:00Z"/>
                 <w:sz w:val="24"/>
                 <w:szCs w:val="24"/>
                 <w:lang w:val="pt-BR"/>
               </w:rPr>
             </w:pPr>
-            <w:r>
-              <w:rPr>
-                <w:rFonts w:ascii="Arial" w:hAnsi="Arial" w:cs="Arial"/>
-                <w:color w:val="000000"/>
-                <w:sz w:val="23"/>
-                <w:szCs w:val="23"/>
-                <w:lang w:val="pt-BR"/>
-              </w:rPr>
-              <w:t>Verificar se o objeto foi adicionado no banco</w:t>
-            </w:r>
+            <w:ins w:id="199" w:author="mine" w:date="2013-03-25T23:34:00Z">
+              <w:r>
+                <w:rPr>
+                  <w:rFonts w:ascii="Arial" w:hAnsi="Arial" w:cs="Arial"/>
+                  <w:color w:val="000000"/>
+                  <w:sz w:val="23"/>
+                  <w:szCs w:val="23"/>
+                  <w:lang w:val="pt-BR"/>
+                </w:rPr>
+                <w:t>Verificar se o objeto foi adicionado no banco</w:t>
+              </w:r>
+            </w:ins>
           </w:p>
         </w:tc>
       </w:tr>
       <w:tr>
+        <w:trPr>
+          <w:ins w:id="200" w:author="mine" w:date="2013-03-25T23:34:00Z"/>
+        </w:trPr>
         <w:tc>
           <w:tcPr>
             <w:tcW w:w="0" w:type="auto"/>
@@ -1887,21 +2307,24 @@
           <w:p>
             <w:pPr>
               <w:rPr>
+                <w:ins w:id="201" w:author="mine" w:date="2013-03-25T23:34:00Z"/>
                 <w:sz w:val="24"/>
                 <w:szCs w:val="24"/>
                 <w:lang w:val="pt-BR"/>
               </w:rPr>
             </w:pPr>
-            <w:r>
-              <w:rPr>
-                <w:rFonts w:ascii="Arial" w:hAnsi="Arial" w:cs="Arial"/>
-                <w:color w:val="000000"/>
-                <w:sz w:val="23"/>
-                <w:szCs w:val="23"/>
-                <w:lang w:val="pt-BR"/>
-              </w:rPr>
-              <w:t>TC-03</w:t>
-            </w:r>
+            <w:ins w:id="202" w:author="mine" w:date="2013-03-25T23:34:00Z">
+              <w:r>
+                <w:rPr>
+                  <w:rFonts w:ascii="Arial" w:hAnsi="Arial" w:cs="Arial"/>
+                  <w:color w:val="000000"/>
+                  <w:sz w:val="23"/>
+                  <w:szCs w:val="23"/>
+                  <w:lang w:val="pt-BR"/>
+                </w:rPr>
+                <w:t>TC-03</w:t>
+              </w:r>
+            </w:ins>
           </w:p>
         </w:tc>
         <w:tc>
@@ -1924,21 +2347,24 @@
           <w:p>
             <w:pPr>
               <w:rPr>
+                <w:ins w:id="203" w:author="mine" w:date="2013-03-25T23:34:00Z"/>
                 <w:sz w:val="24"/>
                 <w:szCs w:val="24"/>
                 <w:lang w:val="pt-BR"/>
               </w:rPr>
             </w:pPr>
-            <w:r>
-              <w:rPr>
-                <w:rFonts w:ascii="Arial" w:hAnsi="Arial" w:cs="Arial"/>
-                <w:color w:val="000000"/>
-                <w:sz w:val="23"/>
-                <w:szCs w:val="23"/>
-                <w:lang w:val="pt-BR"/>
-              </w:rPr>
-              <w:t>Teste de delete</w:t>
-            </w:r>
+            <w:ins w:id="204" w:author="mine" w:date="2013-03-25T23:34:00Z">
+              <w:r>
+                <w:rPr>
+                  <w:rFonts w:ascii="Arial" w:hAnsi="Arial" w:cs="Arial"/>
+                  <w:color w:val="000000"/>
+                  <w:sz w:val="23"/>
+                  <w:szCs w:val="23"/>
+                  <w:lang w:val="pt-BR"/>
+                </w:rPr>
+                <w:t>Teste de delete</w:t>
+              </w:r>
+            </w:ins>
           </w:p>
         </w:tc>
         <w:tc>
@@ -1961,25 +2387,31 @@
           <w:p>
             <w:pPr>
               <w:rPr>
+                <w:ins w:id="205" w:author="mine" w:date="2013-03-25T23:34:00Z"/>
                 <w:sz w:val="24"/>
                 <w:szCs w:val="24"/>
                 <w:lang w:val="pt-BR"/>
               </w:rPr>
             </w:pPr>
-            <w:r>
-              <w:rPr>
-                <w:rFonts w:ascii="Arial" w:hAnsi="Arial" w:cs="Arial"/>
-                <w:color w:val="000000"/>
-                <w:sz w:val="23"/>
-                <w:szCs w:val="23"/>
-                <w:lang w:val="pt-BR"/>
-              </w:rPr>
-              <w:t>Verificar se o objeto foi removido corretamente do banco</w:t>
-            </w:r>
+            <w:ins w:id="206" w:author="mine" w:date="2013-03-25T23:34:00Z">
+              <w:r>
+                <w:rPr>
+                  <w:rFonts w:ascii="Arial" w:hAnsi="Arial" w:cs="Arial"/>
+                  <w:color w:val="000000"/>
+                  <w:sz w:val="23"/>
+                  <w:szCs w:val="23"/>
+                  <w:lang w:val="pt-BR"/>
+                </w:rPr>
+                <w:t>Verificar se o objeto foi removido corretamente do banco</w:t>
+              </w:r>
+            </w:ins>
           </w:p>
         </w:tc>
       </w:tr>
       <w:tr>
+        <w:trPr>
+          <w:ins w:id="207" w:author="mine" w:date="2013-03-25T23:34:00Z"/>
+        </w:trPr>
         <w:tc>
           <w:tcPr>
             <w:tcW w:w="0" w:type="auto"/>
@@ -2000,21 +2432,24 @@
           <w:p>
             <w:pPr>
               <w:rPr>
+                <w:ins w:id="208" w:author="mine" w:date="2013-03-25T23:34:00Z"/>
                 <w:sz w:val="24"/>
                 <w:szCs w:val="24"/>
                 <w:lang w:val="pt-BR"/>
               </w:rPr>
             </w:pPr>
-            <w:r>
-              <w:rPr>
-                <w:rFonts w:ascii="Arial" w:hAnsi="Arial" w:cs="Arial"/>
-                <w:color w:val="000000"/>
-                <w:sz w:val="23"/>
-                <w:szCs w:val="23"/>
-                <w:lang w:val="pt-BR"/>
-              </w:rPr>
-              <w:t>TC-04</w:t>
-            </w:r>
+            <w:ins w:id="209" w:author="mine" w:date="2013-03-25T23:34:00Z">
+              <w:r>
+                <w:rPr>
+                  <w:rFonts w:ascii="Arial" w:hAnsi="Arial" w:cs="Arial"/>
+                  <w:color w:val="000000"/>
+                  <w:sz w:val="23"/>
+                  <w:szCs w:val="23"/>
+                  <w:lang w:val="pt-BR"/>
+                </w:rPr>
+                <w:t>TC-04</w:t>
+              </w:r>
+            </w:ins>
           </w:p>
         </w:tc>
         <w:tc>
@@ -2037,21 +2472,24 @@
           <w:p>
             <w:pPr>
               <w:rPr>
+                <w:ins w:id="210" w:author="mine" w:date="2013-03-25T23:34:00Z"/>
                 <w:sz w:val="24"/>
                 <w:szCs w:val="24"/>
                 <w:lang w:val="pt-BR"/>
               </w:rPr>
             </w:pPr>
-            <w:r>
-              <w:rPr>
-                <w:rFonts w:ascii="Arial" w:hAnsi="Arial" w:cs="Arial"/>
-                <w:color w:val="000000"/>
-                <w:sz w:val="23"/>
-                <w:szCs w:val="23"/>
-                <w:lang w:val="pt-BR"/>
-              </w:rPr>
-              <w:t>ControllerTest/LoadModel</w:t>
-            </w:r>
+            <w:ins w:id="211" w:author="mine" w:date="2013-03-25T23:34:00Z">
+              <w:r>
+                <w:rPr>
+                  <w:rFonts w:ascii="Arial" w:hAnsi="Arial" w:cs="Arial"/>
+                  <w:color w:val="000000"/>
+                  <w:sz w:val="23"/>
+                  <w:szCs w:val="23"/>
+                  <w:lang w:val="pt-BR"/>
+                </w:rPr>
+                <w:t>ControllerTest/LoadModel</w:t>
+              </w:r>
+            </w:ins>
           </w:p>
         </w:tc>
         <w:tc>
@@ -2074,25 +2512,31 @@
           <w:p>
             <w:pPr>
               <w:rPr>
+                <w:ins w:id="212" w:author="mine" w:date="2013-03-25T23:34:00Z"/>
                 <w:sz w:val="24"/>
                 <w:szCs w:val="24"/>
                 <w:lang w:val="pt-BR"/>
               </w:rPr>
             </w:pPr>
-            <w:r>
-              <w:rPr>
-                <w:rFonts w:ascii="Arial" w:hAnsi="Arial" w:cs="Arial"/>
-                <w:color w:val="000000"/>
-                <w:sz w:val="23"/>
-                <w:szCs w:val="23"/>
-                <w:lang w:val="pt-BR"/>
-              </w:rPr>
-              <w:t>Testar a função de carregamento dos modelos nas classes do controlador</w:t>
-            </w:r>
+            <w:ins w:id="213" w:author="mine" w:date="2013-03-25T23:34:00Z">
+              <w:r>
+                <w:rPr>
+                  <w:rFonts w:ascii="Arial" w:hAnsi="Arial" w:cs="Arial"/>
+                  <w:color w:val="000000"/>
+                  <w:sz w:val="23"/>
+                  <w:szCs w:val="23"/>
+                  <w:lang w:val="pt-BR"/>
+                </w:rPr>
+                <w:t>Testar a função de carregamento dos modelos nas classes do controlador</w:t>
+              </w:r>
+            </w:ins>
           </w:p>
         </w:tc>
       </w:tr>
       <w:tr>
+        <w:trPr>
+          <w:ins w:id="214" w:author="mine" w:date="2013-03-25T23:34:00Z"/>
+        </w:trPr>
         <w:tc>
           <w:tcPr>
             <w:tcW w:w="0" w:type="auto"/>
@@ -2113,21 +2557,24 @@
           <w:p>
             <w:pPr>
               <w:rPr>
+                <w:ins w:id="215" w:author="mine" w:date="2013-03-25T23:34:00Z"/>
                 <w:sz w:val="24"/>
                 <w:szCs w:val="24"/>
                 <w:lang w:val="pt-BR"/>
               </w:rPr>
             </w:pPr>
-            <w:r>
-              <w:rPr>
-                <w:rFonts w:ascii="Arial" w:hAnsi="Arial" w:cs="Arial"/>
-                <w:color w:val="000000"/>
-                <w:sz w:val="23"/>
-                <w:szCs w:val="23"/>
-                <w:lang w:val="pt-BR"/>
-              </w:rPr>
-              <w:t>TC-05</w:t>
-            </w:r>
+            <w:ins w:id="216" w:author="mine" w:date="2013-03-25T23:34:00Z">
+              <w:r>
+                <w:rPr>
+                  <w:rFonts w:ascii="Arial" w:hAnsi="Arial" w:cs="Arial"/>
+                  <w:color w:val="000000"/>
+                  <w:sz w:val="23"/>
+                  <w:szCs w:val="23"/>
+                  <w:lang w:val="pt-BR"/>
+                </w:rPr>
+                <w:t>TC-05</w:t>
+              </w:r>
+            </w:ins>
           </w:p>
         </w:tc>
         <w:tc>
@@ -2150,21 +2597,24 @@
           <w:p>
             <w:pPr>
               <w:rPr>
+                <w:ins w:id="217" w:author="mine" w:date="2013-03-25T23:34:00Z"/>
                 <w:sz w:val="24"/>
                 <w:szCs w:val="24"/>
                 <w:lang w:val="pt-BR"/>
               </w:rPr>
             </w:pPr>
-            <w:r>
-              <w:rPr>
-                <w:rFonts w:ascii="Arial" w:hAnsi="Arial" w:cs="Arial"/>
-                <w:color w:val="000000"/>
-                <w:sz w:val="23"/>
-                <w:szCs w:val="23"/>
-                <w:lang w:val="pt-BR"/>
-              </w:rPr>
-              <w:t>ControllerTest/ConstructClasses</w:t>
-            </w:r>
+            <w:ins w:id="218" w:author="mine" w:date="2013-03-25T23:34:00Z">
+              <w:r>
+                <w:rPr>
+                  <w:rFonts w:ascii="Arial" w:hAnsi="Arial" w:cs="Arial"/>
+                  <w:color w:val="000000"/>
+                  <w:sz w:val="23"/>
+                  <w:szCs w:val="23"/>
+                  <w:lang w:val="pt-BR"/>
+                </w:rPr>
+                <w:t>ControllerTest/ConstructClasses</w:t>
+              </w:r>
+            </w:ins>
           </w:p>
         </w:tc>
         <w:tc>
@@ -2187,25 +2637,31 @@
           <w:p>
             <w:pPr>
               <w:rPr>
+                <w:ins w:id="219" w:author="mine" w:date="2013-03-25T23:34:00Z"/>
                 <w:sz w:val="24"/>
                 <w:szCs w:val="24"/>
                 <w:lang w:val="pt-BR"/>
               </w:rPr>
             </w:pPr>
-            <w:r>
-              <w:rPr>
-                <w:rFonts w:ascii="Arial" w:hAnsi="Arial" w:cs="Arial"/>
-                <w:color w:val="000000"/>
-                <w:sz w:val="23"/>
-                <w:szCs w:val="23"/>
-                <w:lang w:val="pt-BR"/>
-              </w:rPr>
-              <w:t>Testar o metodo de contrução de classes dentro dos controladores</w:t>
-            </w:r>
+            <w:ins w:id="220" w:author="mine" w:date="2013-03-25T23:34:00Z">
+              <w:r>
+                <w:rPr>
+                  <w:rFonts w:ascii="Arial" w:hAnsi="Arial" w:cs="Arial"/>
+                  <w:color w:val="000000"/>
+                  <w:sz w:val="23"/>
+                  <w:szCs w:val="23"/>
+                  <w:lang w:val="pt-BR"/>
+                </w:rPr>
+                <w:t>Testar o metodo de contrução de classes dentro dos controladores</w:t>
+              </w:r>
+            </w:ins>
           </w:p>
         </w:tc>
       </w:tr>
       <w:tr>
+        <w:trPr>
+          <w:ins w:id="221" w:author="mine" w:date="2013-03-25T23:34:00Z"/>
+        </w:trPr>
         <w:tc>
           <w:tcPr>
             <w:tcW w:w="0" w:type="auto"/>
@@ -2226,21 +2682,24 @@
           <w:p>
             <w:pPr>
               <w:rPr>
+                <w:ins w:id="222" w:author="mine" w:date="2013-03-25T23:34:00Z"/>
                 <w:sz w:val="24"/>
                 <w:szCs w:val="24"/>
                 <w:lang w:val="pt-BR"/>
               </w:rPr>
             </w:pPr>
-            <w:r>
-              <w:rPr>
-                <w:rFonts w:ascii="Arial" w:hAnsi="Arial" w:cs="Arial"/>
-                <w:color w:val="000000"/>
-                <w:sz w:val="23"/>
-                <w:szCs w:val="23"/>
-                <w:lang w:val="pt-BR"/>
-              </w:rPr>
-              <w:t>TC-06</w:t>
-            </w:r>
+            <w:ins w:id="223" w:author="mine" w:date="2013-03-25T23:34:00Z">
+              <w:r>
+                <w:rPr>
+                  <w:rFonts w:ascii="Arial" w:hAnsi="Arial" w:cs="Arial"/>
+                  <w:color w:val="000000"/>
+                  <w:sz w:val="23"/>
+                  <w:szCs w:val="23"/>
+                  <w:lang w:val="pt-BR"/>
+                </w:rPr>
+                <w:t>TC-06</w:t>
+              </w:r>
+            </w:ins>
           </w:p>
         </w:tc>
         <w:tc>
@@ -2263,21 +2722,24 @@
           <w:p>
             <w:pPr>
               <w:rPr>
+                <w:ins w:id="224" w:author="mine" w:date="2013-03-25T23:34:00Z"/>
                 <w:sz w:val="24"/>
                 <w:szCs w:val="24"/>
                 <w:lang w:val="pt-BR"/>
               </w:rPr>
             </w:pPr>
-            <w:r>
-              <w:rPr>
-                <w:rFonts w:ascii="Arial" w:hAnsi="Arial" w:cs="Arial"/>
-                <w:color w:val="000000"/>
-                <w:sz w:val="23"/>
-                <w:szCs w:val="23"/>
-                <w:lang w:val="pt-BR"/>
-              </w:rPr>
-              <w:t>ControllerTest/AliasName</w:t>
-            </w:r>
+            <w:ins w:id="225" w:author="mine" w:date="2013-03-25T23:34:00Z">
+              <w:r>
+                <w:rPr>
+                  <w:rFonts w:ascii="Arial" w:hAnsi="Arial" w:cs="Arial"/>
+                  <w:color w:val="000000"/>
+                  <w:sz w:val="23"/>
+                  <w:szCs w:val="23"/>
+                  <w:lang w:val="pt-BR"/>
+                </w:rPr>
+                <w:t>ControllerTest/AliasName</w:t>
+              </w:r>
+            </w:ins>
           </w:p>
         </w:tc>
         <w:tc>
@@ -2300,25 +2762,31 @@
           <w:p>
             <w:pPr>
               <w:rPr>
+                <w:ins w:id="226" w:author="mine" w:date="2013-03-25T23:34:00Z"/>
                 <w:sz w:val="24"/>
                 <w:szCs w:val="24"/>
                 <w:lang w:val="pt-BR"/>
               </w:rPr>
             </w:pPr>
-            <w:r>
-              <w:rPr>
-                <w:rFonts w:ascii="Arial" w:hAnsi="Arial" w:cs="Arial"/>
-                <w:color w:val="000000"/>
-                <w:sz w:val="23"/>
-                <w:szCs w:val="23"/>
-                <w:lang w:val="pt-BR"/>
-              </w:rPr>
-              <w:t>Testar a agregação de Alias nos controllers</w:t>
-            </w:r>
+            <w:ins w:id="227" w:author="mine" w:date="2013-03-25T23:34:00Z">
+              <w:r>
+                <w:rPr>
+                  <w:rFonts w:ascii="Arial" w:hAnsi="Arial" w:cs="Arial"/>
+                  <w:color w:val="000000"/>
+                  <w:sz w:val="23"/>
+                  <w:szCs w:val="23"/>
+                  <w:lang w:val="pt-BR"/>
+                </w:rPr>
+                <w:t>Testar a agregação de Alias nos controllers</w:t>
+              </w:r>
+            </w:ins>
           </w:p>
         </w:tc>
       </w:tr>
       <w:tr>
+        <w:trPr>
+          <w:ins w:id="228" w:author="mine" w:date="2013-03-25T23:34:00Z"/>
+        </w:trPr>
         <w:tc>
           <w:tcPr>
             <w:tcW w:w="0" w:type="auto"/>
@@ -2339,22 +2807,24 @@
           <w:p>
             <w:pPr>
               <w:rPr>
+                <w:ins w:id="229" w:author="mine" w:date="2013-03-25T23:34:00Z"/>
                 <w:sz w:val="24"/>
                 <w:szCs w:val="24"/>
                 <w:lang w:val="pt-BR"/>
               </w:rPr>
             </w:pPr>
-            <w:r>
-              <w:rPr>
-                <w:rFonts w:ascii="Arial" w:hAnsi="Arial" w:cs="Arial"/>
-                <w:color w:val="000000"/>
-                <w:sz w:val="23"/>
-                <w:szCs w:val="23"/>
-                <w:lang w:val="pt-BR"/>
-              </w:rPr>
-              <w:lastRenderedPageBreak/>
-              <w:t>TC-07</w:t>
-            </w:r>
+            <w:ins w:id="230" w:author="mine" w:date="2013-03-25T23:34:00Z">
+              <w:r>
+                <w:rPr>
+                  <w:rFonts w:ascii="Arial" w:hAnsi="Arial" w:cs="Arial"/>
+                  <w:color w:val="000000"/>
+                  <w:sz w:val="23"/>
+                  <w:szCs w:val="23"/>
+                  <w:lang w:val="pt-BR"/>
+                </w:rPr>
+                <w:t>TC-07</w:t>
+              </w:r>
+            </w:ins>
           </w:p>
         </w:tc>
         <w:tc>
@@ -2377,21 +2847,24 @@
           <w:p>
             <w:pPr>
               <w:rPr>
+                <w:ins w:id="231" w:author="mine" w:date="2013-03-25T23:34:00Z"/>
                 <w:sz w:val="24"/>
                 <w:szCs w:val="24"/>
                 <w:lang w:val="pt-BR"/>
               </w:rPr>
             </w:pPr>
-            <w:r>
-              <w:rPr>
-                <w:rFonts w:ascii="Arial" w:hAnsi="Arial" w:cs="Arial"/>
-                <w:color w:val="000000"/>
-                <w:sz w:val="23"/>
-                <w:szCs w:val="23"/>
-                <w:lang w:val="pt-BR"/>
-              </w:rPr>
-              <w:t>ControllerTest/Flash</w:t>
-            </w:r>
+            <w:ins w:id="232" w:author="mine" w:date="2013-03-25T23:34:00Z">
+              <w:r>
+                <w:rPr>
+                  <w:rFonts w:ascii="Arial" w:hAnsi="Arial" w:cs="Arial"/>
+                  <w:color w:val="000000"/>
+                  <w:sz w:val="23"/>
+                  <w:szCs w:val="23"/>
+                  <w:lang w:val="pt-BR"/>
+                </w:rPr>
+                <w:t>ControllerTest/Flash</w:t>
+              </w:r>
+            </w:ins>
           </w:p>
         </w:tc>
         <w:tc>
@@ -2414,25 +2887,31 @@
           <w:p>
             <w:pPr>
               <w:rPr>
+                <w:ins w:id="233" w:author="mine" w:date="2013-03-25T23:34:00Z"/>
                 <w:sz w:val="24"/>
                 <w:szCs w:val="24"/>
                 <w:lang w:val="pt-BR"/>
               </w:rPr>
             </w:pPr>
-            <w:r>
-              <w:rPr>
-                <w:rFonts w:ascii="Arial" w:hAnsi="Arial" w:cs="Arial"/>
-                <w:color w:val="000000"/>
-                <w:sz w:val="23"/>
-                <w:szCs w:val="23"/>
-                <w:lang w:val="pt-BR"/>
-              </w:rPr>
-              <w:t>Testar o metodo flash do controlador, verificar se retorna a mensagem esperada.</w:t>
-            </w:r>
+            <w:ins w:id="234" w:author="mine" w:date="2013-03-25T23:34:00Z">
+              <w:r>
+                <w:rPr>
+                  <w:rFonts w:ascii="Arial" w:hAnsi="Arial" w:cs="Arial"/>
+                  <w:color w:val="000000"/>
+                  <w:sz w:val="23"/>
+                  <w:szCs w:val="23"/>
+                  <w:lang w:val="pt-BR"/>
+                </w:rPr>
+                <w:t>Testar o metodo flash do controlador, verificar se retorna a mensagem esperada.</w:t>
+              </w:r>
+            </w:ins>
           </w:p>
         </w:tc>
       </w:tr>
       <w:tr>
+        <w:trPr>
+          <w:ins w:id="235" w:author="mine" w:date="2013-03-25T23:34:00Z"/>
+        </w:trPr>
         <w:tc>
           <w:tcPr>
             <w:tcW w:w="0" w:type="auto"/>
@@ -2453,21 +2932,24 @@
           <w:p>
             <w:pPr>
               <w:rPr>
+                <w:ins w:id="236" w:author="mine" w:date="2013-03-25T23:34:00Z"/>
                 <w:sz w:val="24"/>
                 <w:szCs w:val="24"/>
                 <w:lang w:val="pt-BR"/>
               </w:rPr>
             </w:pPr>
-            <w:r>
-              <w:rPr>
-                <w:rFonts w:ascii="Arial" w:hAnsi="Arial" w:cs="Arial"/>
-                <w:color w:val="000000"/>
-                <w:sz w:val="23"/>
-                <w:szCs w:val="23"/>
-                <w:lang w:val="pt-BR"/>
-              </w:rPr>
-              <w:t>TC-08</w:t>
-            </w:r>
+            <w:ins w:id="237" w:author="mine" w:date="2013-03-25T23:34:00Z">
+              <w:r>
+                <w:rPr>
+                  <w:rFonts w:ascii="Arial" w:hAnsi="Arial" w:cs="Arial"/>
+                  <w:color w:val="000000"/>
+                  <w:sz w:val="23"/>
+                  <w:szCs w:val="23"/>
+                  <w:lang w:val="pt-BR"/>
+                </w:rPr>
+                <w:t>TC-08</w:t>
+              </w:r>
+            </w:ins>
           </w:p>
         </w:tc>
         <w:tc>
@@ -2490,21 +2972,24 @@
           <w:p>
             <w:pPr>
               <w:rPr>
+                <w:ins w:id="238" w:author="mine" w:date="2013-03-25T23:34:00Z"/>
                 <w:sz w:val="24"/>
                 <w:szCs w:val="24"/>
                 <w:lang w:val="pt-BR"/>
               </w:rPr>
             </w:pPr>
-            <w:r>
-              <w:rPr>
-                <w:rFonts w:ascii="Arial" w:hAnsi="Arial" w:cs="Arial"/>
-                <w:color w:val="000000"/>
-                <w:sz w:val="23"/>
-                <w:szCs w:val="23"/>
-                <w:lang w:val="pt-BR"/>
-              </w:rPr>
-              <w:t>ControllerTest/ControllerSet</w:t>
-            </w:r>
+            <w:ins w:id="239" w:author="mine" w:date="2013-03-25T23:34:00Z">
+              <w:r>
+                <w:rPr>
+                  <w:rFonts w:ascii="Arial" w:hAnsi="Arial" w:cs="Arial"/>
+                  <w:color w:val="000000"/>
+                  <w:sz w:val="23"/>
+                  <w:szCs w:val="23"/>
+                  <w:lang w:val="pt-BR"/>
+                </w:rPr>
+                <w:t>ControllerTest/ControllerSet</w:t>
+              </w:r>
+            </w:ins>
           </w:p>
         </w:tc>
         <w:tc>
@@ -2527,25 +3012,31 @@
           <w:p>
             <w:pPr>
               <w:rPr>
+                <w:ins w:id="240" w:author="mine" w:date="2013-03-25T23:34:00Z"/>
                 <w:sz w:val="24"/>
                 <w:szCs w:val="24"/>
                 <w:lang w:val="pt-BR"/>
               </w:rPr>
             </w:pPr>
-            <w:r>
-              <w:rPr>
-                <w:rFonts w:ascii="Arial" w:hAnsi="Arial" w:cs="Arial"/>
-                <w:color w:val="000000"/>
-                <w:sz w:val="23"/>
-                <w:szCs w:val="23"/>
-                <w:lang w:val="pt-BR"/>
-              </w:rPr>
-              <w:t>Testar o metodo set que inseri uma variável para ser usada na view</w:t>
-            </w:r>
+            <w:ins w:id="241" w:author="mine" w:date="2013-03-25T23:34:00Z">
+              <w:r>
+                <w:rPr>
+                  <w:rFonts w:ascii="Arial" w:hAnsi="Arial" w:cs="Arial"/>
+                  <w:color w:val="000000"/>
+                  <w:sz w:val="23"/>
+                  <w:szCs w:val="23"/>
+                  <w:lang w:val="pt-BR"/>
+                </w:rPr>
+                <w:t>Testar o metodo set que inseri uma variável para ser usada na view</w:t>
+              </w:r>
+            </w:ins>
           </w:p>
         </w:tc>
       </w:tr>
       <w:tr>
+        <w:trPr>
+          <w:ins w:id="242" w:author="mine" w:date="2013-03-25T23:34:00Z"/>
+        </w:trPr>
         <w:tc>
           <w:tcPr>
             <w:tcW w:w="0" w:type="auto"/>
@@ -2566,21 +3057,24 @@
           <w:p>
             <w:pPr>
               <w:rPr>
+                <w:ins w:id="243" w:author="mine" w:date="2013-03-25T23:34:00Z"/>
                 <w:sz w:val="24"/>
                 <w:szCs w:val="24"/>
                 <w:lang w:val="pt-BR"/>
               </w:rPr>
             </w:pPr>
-            <w:r>
-              <w:rPr>
-                <w:rFonts w:ascii="Arial" w:hAnsi="Arial" w:cs="Arial"/>
-                <w:color w:val="000000"/>
-                <w:sz w:val="23"/>
-                <w:szCs w:val="23"/>
-                <w:lang w:val="pt-BR"/>
-              </w:rPr>
-              <w:t>TC-09</w:t>
-            </w:r>
+            <w:ins w:id="244" w:author="mine" w:date="2013-03-25T23:34:00Z">
+              <w:r>
+                <w:rPr>
+                  <w:rFonts w:ascii="Arial" w:hAnsi="Arial" w:cs="Arial"/>
+                  <w:color w:val="000000"/>
+                  <w:sz w:val="23"/>
+                  <w:szCs w:val="23"/>
+                  <w:lang w:val="pt-BR"/>
+                </w:rPr>
+                <w:t>TC-09</w:t>
+              </w:r>
+            </w:ins>
           </w:p>
         </w:tc>
         <w:tc>
@@ -2603,21 +3097,24 @@
           <w:p>
             <w:pPr>
               <w:rPr>
+                <w:ins w:id="245" w:author="mine" w:date="2013-03-25T23:34:00Z"/>
                 <w:sz w:val="24"/>
                 <w:szCs w:val="24"/>
                 <w:lang w:val="pt-BR"/>
               </w:rPr>
             </w:pPr>
-            <w:r>
-              <w:rPr>
-                <w:rFonts w:ascii="Arial" w:hAnsi="Arial" w:cs="Arial"/>
-                <w:color w:val="000000"/>
-                <w:sz w:val="23"/>
-                <w:szCs w:val="23"/>
-                <w:lang w:val="pt-BR"/>
-              </w:rPr>
-              <w:t>ControllerTest/Render</w:t>
-            </w:r>
+            <w:ins w:id="246" w:author="mine" w:date="2013-03-25T23:34:00Z">
+              <w:r>
+                <w:rPr>
+                  <w:rFonts w:ascii="Arial" w:hAnsi="Arial" w:cs="Arial"/>
+                  <w:color w:val="000000"/>
+                  <w:sz w:val="23"/>
+                  <w:szCs w:val="23"/>
+                  <w:lang w:val="pt-BR"/>
+                </w:rPr>
+                <w:t>ControllerTest/Render</w:t>
+              </w:r>
+            </w:ins>
           </w:p>
         </w:tc>
         <w:tc>
@@ -2640,25 +3137,31 @@
           <w:p>
             <w:pPr>
               <w:rPr>
+                <w:ins w:id="247" w:author="mine" w:date="2013-03-25T23:34:00Z"/>
                 <w:sz w:val="24"/>
                 <w:szCs w:val="24"/>
                 <w:lang w:val="pt-BR"/>
               </w:rPr>
             </w:pPr>
-            <w:r>
-              <w:rPr>
-                <w:rFonts w:ascii="Arial" w:hAnsi="Arial" w:cs="Arial"/>
-                <w:color w:val="000000"/>
-                <w:sz w:val="23"/>
-                <w:szCs w:val="23"/>
-                <w:lang w:val="pt-BR"/>
-              </w:rPr>
-              <w:t>Testa a lógica do despachar dos controllers para as views, verifica se a view esta dentro do seu layoyt e se todas a variaveis estão sendo alocadas</w:t>
-            </w:r>
+            <w:ins w:id="248" w:author="mine" w:date="2013-03-25T23:34:00Z">
+              <w:r>
+                <w:rPr>
+                  <w:rFonts w:ascii="Arial" w:hAnsi="Arial" w:cs="Arial"/>
+                  <w:color w:val="000000"/>
+                  <w:sz w:val="23"/>
+                  <w:szCs w:val="23"/>
+                  <w:lang w:val="pt-BR"/>
+                </w:rPr>
+                <w:t>Testa a lógica do despachar dos controllers para as views, verifica se a view esta dentro do seu layoyt e se todas a variaveis estão sendo alocadas</w:t>
+              </w:r>
+            </w:ins>
           </w:p>
         </w:tc>
       </w:tr>
       <w:tr>
+        <w:trPr>
+          <w:ins w:id="249" w:author="mine" w:date="2013-03-25T23:34:00Z"/>
+        </w:trPr>
         <w:tc>
           <w:tcPr>
             <w:tcW w:w="0" w:type="auto"/>
@@ -2679,21 +3182,24 @@
           <w:p>
             <w:pPr>
               <w:rPr>
+                <w:ins w:id="250" w:author="mine" w:date="2013-03-25T23:34:00Z"/>
                 <w:sz w:val="24"/>
                 <w:szCs w:val="24"/>
                 <w:lang w:val="pt-BR"/>
               </w:rPr>
             </w:pPr>
-            <w:r>
-              <w:rPr>
-                <w:rFonts w:ascii="Arial" w:hAnsi="Arial" w:cs="Arial"/>
-                <w:color w:val="000000"/>
-                <w:sz w:val="23"/>
-                <w:szCs w:val="23"/>
-                <w:lang w:val="pt-BR"/>
-              </w:rPr>
-              <w:t>TC-10</w:t>
-            </w:r>
+            <w:ins w:id="251" w:author="mine" w:date="2013-03-25T23:34:00Z">
+              <w:r>
+                <w:rPr>
+                  <w:rFonts w:ascii="Arial" w:hAnsi="Arial" w:cs="Arial"/>
+                  <w:color w:val="000000"/>
+                  <w:sz w:val="23"/>
+                  <w:szCs w:val="23"/>
+                  <w:lang w:val="pt-BR"/>
+                </w:rPr>
+                <w:t>TC-10</w:t>
+              </w:r>
+            </w:ins>
           </w:p>
         </w:tc>
         <w:tc>
@@ -2716,21 +3222,24 @@
           <w:p>
             <w:pPr>
               <w:rPr>
+                <w:ins w:id="252" w:author="mine" w:date="2013-03-25T23:34:00Z"/>
                 <w:sz w:val="24"/>
                 <w:szCs w:val="24"/>
                 <w:lang w:val="pt-BR"/>
               </w:rPr>
             </w:pPr>
-            <w:r>
-              <w:rPr>
-                <w:rFonts w:ascii="Arial" w:hAnsi="Arial" w:cs="Arial"/>
-                <w:color w:val="000000"/>
-                <w:sz w:val="23"/>
-                <w:szCs w:val="23"/>
-                <w:lang w:val="pt-BR"/>
-              </w:rPr>
-              <w:t>ControllerTestCaseSuite</w:t>
-            </w:r>
+            <w:ins w:id="253" w:author="mine" w:date="2013-03-25T23:34:00Z">
+              <w:r>
+                <w:rPr>
+                  <w:rFonts w:ascii="Arial" w:hAnsi="Arial" w:cs="Arial"/>
+                  <w:color w:val="000000"/>
+                  <w:sz w:val="23"/>
+                  <w:szCs w:val="23"/>
+                  <w:lang w:val="pt-BR"/>
+                </w:rPr>
+                <w:t>ControllerTestCaseSuite</w:t>
+              </w:r>
+            </w:ins>
           </w:p>
         </w:tc>
         <w:tc>
@@ -2753,21 +3262,24 @@
           <w:p>
             <w:pPr>
               <w:rPr>
+                <w:ins w:id="254" w:author="mine" w:date="2013-03-25T23:34:00Z"/>
                 <w:sz w:val="24"/>
                 <w:szCs w:val="24"/>
                 <w:lang w:val="pt-BR"/>
               </w:rPr>
             </w:pPr>
-            <w:r>
-              <w:rPr>
-                <w:rFonts w:ascii="Arial" w:hAnsi="Arial" w:cs="Arial"/>
-                <w:color w:val="000000"/>
-                <w:sz w:val="23"/>
-                <w:szCs w:val="23"/>
-                <w:lang w:val="pt-BR"/>
-              </w:rPr>
-              <w:t>Suite de testes para ver os casos de teste gerados para o Controller verificando os seus plugins, rotas, dados e as ações de cada um deles</w:t>
-            </w:r>
+            <w:ins w:id="255" w:author="mine" w:date="2013-03-25T23:34:00Z">
+              <w:r>
+                <w:rPr>
+                  <w:rFonts w:ascii="Arial" w:hAnsi="Arial" w:cs="Arial"/>
+                  <w:color w:val="000000"/>
+                  <w:sz w:val="23"/>
+                  <w:szCs w:val="23"/>
+                  <w:lang w:val="pt-BR"/>
+                </w:rPr>
+                <w:t>Suite de testes para ver os casos de teste gerados para o Controller verificando os seus plugins, rotas, dados e as ações de cada um deles</w:t>
+              </w:r>
+            </w:ins>
           </w:p>
         </w:tc>
       </w:tr>
@@ -2776,6 +3288,7 @@
       <w:pPr>
         <w:outlineLvl w:val="1"/>
         <w:rPr>
+          <w:ins w:id="256" w:author="mine" w:date="2013-03-25T23:34:00Z"/>
           <w:rFonts w:ascii="Arial" w:hAnsi="Arial" w:cs="Arial"/>
           <w:b/>
           <w:bCs/>
@@ -2790,6 +3303,7 @@
       <w:pPr>
         <w:outlineLvl w:val="1"/>
         <w:rPr>
+          <w:ins w:id="257" w:author="mine" w:date="2013-03-25T23:34:00Z"/>
           <w:rFonts w:ascii="Arial" w:hAnsi="Arial" w:cs="Arial"/>
           <w:b/>
           <w:bCs/>
@@ -2801,13 +3315,18 @@
       </w:pPr>
     </w:p>
     <w:p>
-      <w:bookmarkStart w:id="0" w:name="_GoBack"/>
-      <w:bookmarkEnd w:id="0"/>
+      <w:pPr>
+        <w:rPr>
+          <w:ins w:id="258" w:author="mine" w:date="2013-03-25T23:34:00Z"/>
+          <w:lang w:val="pt-BR"/>
+        </w:rPr>
+      </w:pPr>
     </w:p>
     <w:p>
       <w:pPr>
         <w:ind w:left="644"/>
         <w:rPr>
+          <w:ins w:id="259" w:author="mine" w:date="2013-03-25T23:34:00Z"/>
           <w:lang w:val="pt-BR"/>
         </w:rPr>
       </w:pPr>
@@ -2815,6 +3334,7 @@
     <w:p>
       <w:pPr>
         <w:rPr>
+          <w:ins w:id="260" w:author="mine" w:date="2013-03-25T23:34:00Z"/>
           <w:lang w:val="pt-BR"/>
         </w:rPr>
       </w:pPr>
@@ -2823,6 +3343,9 @@
       <w:pPr>
         <w:rPr>
           <w:lang w:val="pt-BR"/>
+          <w:rPrChange w:id="261" w:author="mine" w:date="2013-03-25T23:34:00Z">
+            <w:rPr/>
+          </w:rPrChange>
         </w:rPr>
       </w:pPr>
     </w:p>
@@ -2916,19 +3439,15 @@
   </w:abstractNum>
   <w:num w:numId="1">
     <w:abstractNumId w:val="1"/>
-    <w:lvlOverride w:ilvl="0"/>
   </w:num>
   <w:num w:numId="2">
     <w:abstractNumId w:val="3"/>
-    <w:lvlOverride w:ilvl="0"/>
   </w:num>
   <w:num w:numId="3">
     <w:abstractNumId w:val="0"/>
-    <w:lvlOverride w:ilvl="0"/>
   </w:num>
   <w:num w:numId="4">
     <w:abstractNumId w:val="2"/>
-    <w:lvlOverride w:ilvl="0"/>
   </w:num>
 </w:numbering>
 </file>
@@ -3326,15 +3845,28 @@
   <w:style w:type="paragraph" w:default="1" w:styleId="Normal">
     <w:name w:val="Normal"/>
     <w:qFormat/>
-    <w:rsid w:val="000E3B4F"/>
+    <w:rsid w:val="00A27C74"/>
     <w:pPr>
       <w:spacing w:after="0" w:line="240" w:lineRule="auto"/>
+      <w:pPrChange w:id="0" w:author="mine" w:date="2013-03-25T23:34:00Z">
+        <w:pPr>
+          <w:spacing w:after="160" w:line="259" w:lineRule="auto"/>
+        </w:pPr>
+      </w:pPrChange>
     </w:pPr>
     <w:rPr>
       <w:rFonts w:ascii="Times New Roman" w:eastAsia="Times New Roman" w:hAnsi="Times New Roman" w:cs="Times New Roman"/>
       <w:sz w:val="20"/>
       <w:szCs w:val="20"/>
       <w:lang w:val="en-US" w:eastAsia="pt-BR"/>
+      <w:rPrChange w:id="0" w:author="mine" w:date="2013-03-25T23:34:00Z">
+        <w:rPr>
+          <w:rFonts w:asciiTheme="minorHAnsi" w:eastAsiaTheme="minorHAnsi" w:hAnsiTheme="minorHAnsi" w:cstheme="minorBidi"/>
+          <w:sz w:val="22"/>
+          <w:szCs w:val="22"/>
+          <w:lang w:val="pt-BR" w:eastAsia="en-US" w:bidi="ar-SA"/>
+        </w:rPr>
+      </w:rPrChange>
     </w:rPr>
   </w:style>
   <w:style w:type="paragraph" w:styleId="Heading1">
@@ -3399,6 +3931,7 @@
   <w:style w:type="character" w:default="1" w:styleId="DefaultParagraphFont">
     <w:name w:val="Default Paragraph Font"/>
     <w:uiPriority w:val="1"/>
+    <w:semiHidden/>
     <w:unhideWhenUsed/>
   </w:style>
   <w:style w:type="table" w:default="1" w:styleId="TableNormal">
@@ -3474,6 +4007,50 @@
       <w:rFonts w:ascii="Arial" w:eastAsia="Arial" w:hAnsi="Arial" w:cs="Arial"/>
       <w:color w:val="000000"/>
       <w:lang w:eastAsia="pt-BR"/>
+    </w:rPr>
+  </w:style>
+  <w:style w:type="paragraph" w:styleId="Revision">
+    <w:name w:val="Revision"/>
+    <w:hidden/>
+    <w:uiPriority w:val="99"/>
+    <w:semiHidden/>
+    <w:rsid w:val="00A27C74"/>
+    <w:pPr>
+      <w:spacing w:after="0" w:line="240" w:lineRule="auto"/>
+    </w:pPr>
+    <w:rPr>
+      <w:rFonts w:ascii="Times New Roman" w:eastAsia="Times New Roman" w:hAnsi="Times New Roman" w:cs="Times New Roman"/>
+      <w:sz w:val="20"/>
+      <w:szCs w:val="20"/>
+      <w:lang w:val="en-US" w:eastAsia="pt-BR"/>
+    </w:rPr>
+  </w:style>
+  <w:style w:type="paragraph" w:styleId="BalloonText">
+    <w:name w:val="Balloon Text"/>
+    <w:basedOn w:val="Normal"/>
+    <w:link w:val="BalloonTextChar"/>
+    <w:uiPriority w:val="99"/>
+    <w:semiHidden/>
+    <w:unhideWhenUsed/>
+    <w:rsid w:val="00A27C74"/>
+    <w:rPr>
+      <w:rFonts w:ascii="Segoe UI" w:hAnsi="Segoe UI" w:cs="Segoe UI"/>
+      <w:sz w:val="18"/>
+      <w:szCs w:val="18"/>
+    </w:rPr>
+  </w:style>
+  <w:style w:type="character" w:customStyle="1" w:styleId="BalloonTextChar">
+    <w:name w:val="Balloon Text Char"/>
+    <w:basedOn w:val="DefaultParagraphFont"/>
+    <w:link w:val="BalloonText"/>
+    <w:uiPriority w:val="99"/>
+    <w:semiHidden/>
+    <w:rsid w:val="00A27C74"/>
+    <w:rPr>
+      <w:rFonts w:ascii="Segoe UI" w:eastAsia="Times New Roman" w:hAnsi="Segoe UI" w:cs="Segoe UI"/>
+      <w:sz w:val="18"/>
+      <w:szCs w:val="18"/>
+      <w:lang w:val="en-US" w:eastAsia="pt-BR"/>
     </w:rPr>
   </w:style>
 </w:styles>
@@ -3738,4 +4315,16 @@
     </a:ext>
   </a:extLst>
 </a:theme>
+</file>
+
+<file path=customXml/item1.xml><?xml version="1.0" encoding="utf-8"?>
+<b:Sources xmlns:b="http://schemas.openxmlformats.org/officeDocument/2006/bibliography" xmlns="http://schemas.openxmlformats.org/officeDocument/2006/bibliography" SelectedStyle="\APASixthEditionOfficeOnline.xsl" StyleName="APA" Version="6"/>
+</file>
+
+<file path=customXml/itemProps1.xml><?xml version="1.0" encoding="utf-8"?>
+<ds:datastoreItem xmlns:ds="http://schemas.openxmlformats.org/officeDocument/2006/customXml" ds:itemID="{ED76B87E-7EA1-497E-9678-04DE90DFFD36}">
+  <ds:schemaRefs>
+    <ds:schemaRef ds:uri="http://schemas.openxmlformats.org/officeDocument/2006/bibliography"/>
+  </ds:schemaRefs>
+</ds:datastoreItem>
 </file>
</xml_diff>